<commit_message>
Updated Lit Survey + Sources
</commit_message>
<xml_diff>
--- a/docs/Metasploit+Josh_Reflect.docx
+++ b/docs/Metasploit+Josh_Reflect.docx
@@ -4,6 +4,8 @@
   <w:body>
     <w:p>
       <w:pPr>
+        <w:spacing w:after="0"/>
+        <w:jc w:val="both"/>
         <w:rPr>
           <w:lang w:val="en-GB"/>
         </w:rPr>
@@ -17,6 +19,83 @@
     </w:p>
     <w:p>
       <w:pPr>
+        <w:spacing w:after="0"/>
+        <w:jc w:val="both"/>
+        <w:rPr>
+          <w:lang w:val="en-GB"/>
+        </w:rPr>
+      </w:pPr>
+    </w:p>
+    <w:p>
+      <w:pPr>
+        <w:spacing w:after="0"/>
+        <w:jc w:val="both"/>
+        <w:rPr>
+          <w:lang w:val="en-GB"/>
+        </w:rPr>
+      </w:pPr>
+      <w:r>
+        <w:rPr>
+          <w:lang w:val="en-GB"/>
+        </w:rPr>
+        <w:t xml:space="preserve">The growth and widespread adoption of technology and the internet can be compared to a double-edged sword. While the globe is more interconnected than ever, this almost unanimous adoption of technology has brought with it some issues and problems of its’ own. One such major issue is the increased security risk people undertake by participating in the use of technology and the internet. Before the most risk you would be in was if you had dropped important documents while nowadays an attacker could access this information through some </w:t>
+      </w:r>
+      <w:r>
+        <w:rPr>
+          <w:lang w:val="en-GB"/>
+        </w:rPr>
+        <w:t xml:space="preserve">nefarious mean without even alerting you or the targeted institution. The simplest was to guard against these on a large scale without sacrificing the comfort of using technology or the internet is to develop and put in place security measures to block </w:t>
+      </w:r>
+      <w:r>
+        <w:rPr>
+          <w:lang w:val="en-GB"/>
+        </w:rPr>
+        <w:t>these</w:t>
+      </w:r>
+      <w:r>
+        <w:rPr>
+          <w:lang w:val="en-GB"/>
+        </w:rPr>
+        <w:t xml:space="preserve"> kinds of attacks. </w:t>
+      </w:r>
+    </w:p>
+    <w:p>
+      <w:pPr>
+        <w:spacing w:after="0"/>
+        <w:jc w:val="both"/>
+        <w:rPr>
+          <w:lang w:val="en-GB"/>
+        </w:rPr>
+      </w:pPr>
+    </w:p>
+    <w:p>
+      <w:pPr>
+        <w:spacing w:after="0"/>
+        <w:jc w:val="both"/>
+        <w:rPr>
+          <w:lang w:val="en-GB"/>
+        </w:rPr>
+      </w:pPr>
+      <w:r>
+        <w:rPr>
+          <w:lang w:val="en-GB"/>
+        </w:rPr>
+        <w:t xml:space="preserve">The Metasploit framework was developed to aid in this process buy providing a structured and contained way to attempt penetration on a system to test the security measures and their effectiveness.  </w:t>
+      </w:r>
+    </w:p>
+    <w:p>
+      <w:pPr>
+        <w:spacing w:after="0"/>
+        <w:jc w:val="both"/>
+        <w:rPr>
+          <w:lang w:val="en-GB"/>
+        </w:rPr>
+      </w:pPr>
+    </w:p>
+    <w:p>
+      <w:pPr>
+        <w:spacing w:after="0"/>
+        <w:jc w:val="both"/>
         <w:rPr>
           <w:lang w:val="en-GB"/>
         </w:rPr>
@@ -30,13 +109,19 @@
     </w:p>
     <w:p>
       <w:pPr>
-        <w:rPr>
-          <w:lang w:val="en-GB"/>
-        </w:rPr>
-      </w:pPr>
-    </w:p>
-    <w:p>
-      <w:pPr>
+        <w:spacing w:after="0"/>
+        <w:jc w:val="both"/>
+        <w:rPr>
+          <w:lang w:val="en-GB"/>
+        </w:rPr>
+      </w:pPr>
+      <w:bookmarkStart w:id="0" w:name="_GoBack"/>
+      <w:bookmarkEnd w:id="0"/>
+    </w:p>
+    <w:p>
+      <w:pPr>
+        <w:spacing w:after="0"/>
+        <w:jc w:val="both"/>
         <w:rPr>
           <w:lang w:val="en-GB"/>
         </w:rPr>
@@ -50,13 +135,17 @@
     </w:p>
     <w:p>
       <w:pPr>
-        <w:rPr>
-          <w:lang w:val="en-GB"/>
-        </w:rPr>
-      </w:pPr>
-    </w:p>
-    <w:p>
-      <w:pPr>
+        <w:spacing w:after="0"/>
+        <w:jc w:val="both"/>
+        <w:rPr>
+          <w:lang w:val="en-GB"/>
+        </w:rPr>
+      </w:pPr>
+    </w:p>
+    <w:p>
+      <w:pPr>
+        <w:spacing w:after="0"/>
+        <w:jc w:val="both"/>
         <w:rPr>
           <w:lang w:val="en-GB"/>
         </w:rPr>
@@ -67,10 +156,1048 @@
         </w:rPr>
         <w:t>How it improves the cyber security of an organisation</w:t>
       </w:r>
-      <w:r>
-        <w:rPr>
-          <w:lang w:val="en-GB"/>
-        </w:rPr>
+    </w:p>
+    <w:p>
+      <w:pPr>
+        <w:spacing w:after="0"/>
+        <w:jc w:val="both"/>
+        <w:rPr>
+          <w:lang w:val="en-GB"/>
+        </w:rPr>
+      </w:pPr>
+    </w:p>
+    <w:p>
+      <w:pPr>
+        <w:spacing w:after="0"/>
+        <w:jc w:val="both"/>
+        <w:rPr>
+          <w:lang w:val="en-GB"/>
+        </w:rPr>
+      </w:pPr>
+    </w:p>
+    <w:p>
+      <w:pPr>
+        <w:rPr>
+          <w:lang w:val="en-GB"/>
+        </w:rPr>
+      </w:pPr>
+      <w:r>
+        <w:rPr>
+          <w:lang w:val="en-GB"/>
+        </w:rPr>
+        <w:t>Sources:</w:t>
+      </w:r>
+    </w:p>
+    <w:p>
+      <w:pPr>
+        <w:tabs>
+          <w:tab w:val="left" w:pos="916"/>
+          <w:tab w:val="left" w:pos="1832"/>
+          <w:tab w:val="left" w:pos="2748"/>
+          <w:tab w:val="left" w:pos="3664"/>
+          <w:tab w:val="left" w:pos="4580"/>
+          <w:tab w:val="left" w:pos="5496"/>
+          <w:tab w:val="left" w:pos="6412"/>
+          <w:tab w:val="left" w:pos="7328"/>
+          <w:tab w:val="left" w:pos="8244"/>
+          <w:tab w:val="left" w:pos="9160"/>
+          <w:tab w:val="left" w:pos="10076"/>
+          <w:tab w:val="left" w:pos="10992"/>
+          <w:tab w:val="left" w:pos="11908"/>
+          <w:tab w:val="left" w:pos="12824"/>
+          <w:tab w:val="left" w:pos="13740"/>
+          <w:tab w:val="left" w:pos="14656"/>
+        </w:tabs>
+        <w:spacing w:after="0" w:line="240" w:lineRule="auto"/>
+        <w:rPr>
+          <w:rFonts w:ascii="Courier New" w:eastAsia="Times New Roman" w:hAnsi="Courier New" w:cs="Courier New"/>
+          <w:sz w:val="20"/>
+          <w:szCs w:val="20"/>
+          <w:lang w:val="en-GB" w:eastAsia="en-GB"/>
+        </w:rPr>
+      </w:pPr>
+      <w:r>
+        <w:rPr>
+          <w:rFonts w:ascii="Courier New" w:eastAsia="Times New Roman" w:hAnsi="Courier New" w:cs="Courier New"/>
+          <w:sz w:val="20"/>
+          <w:szCs w:val="20"/>
+          <w:lang w:val="en-GB" w:eastAsia="en-GB"/>
+        </w:rPr>
+        <w:t>@</w:t>
+      </w:r>
+      <w:proofErr w:type="spellStart"/>
+      <w:proofErr w:type="gramStart"/>
+      <w:r>
+        <w:rPr>
+          <w:rFonts w:ascii="Courier New" w:eastAsia="Times New Roman" w:hAnsi="Courier New" w:cs="Courier New"/>
+          <w:sz w:val="20"/>
+          <w:szCs w:val="20"/>
+          <w:lang w:val="en-GB" w:eastAsia="en-GB"/>
+        </w:rPr>
+        <w:t>inproceedings</w:t>
+      </w:r>
+      <w:proofErr w:type="spellEnd"/>
+      <w:r>
+        <w:rPr>
+          <w:rFonts w:ascii="Courier New" w:eastAsia="Times New Roman" w:hAnsi="Courier New" w:cs="Courier New"/>
+          <w:sz w:val="20"/>
+          <w:szCs w:val="20"/>
+          <w:lang w:val="en-GB" w:eastAsia="en-GB"/>
+        </w:rPr>
+        <w:t>{</w:t>
+      </w:r>
+      <w:proofErr w:type="spellStart"/>
+      <w:proofErr w:type="gramEnd"/>
+      <w:r>
+        <w:rPr>
+          <w:rFonts w:ascii="Courier New" w:eastAsia="Times New Roman" w:hAnsi="Courier New" w:cs="Courier New"/>
+          <w:sz w:val="20"/>
+          <w:szCs w:val="20"/>
+          <w:lang w:val="en-GB" w:eastAsia="en-GB"/>
+        </w:rPr>
+        <w:t>goodDef</w:t>
+      </w:r>
+      <w:proofErr w:type="spellEnd"/>
+      <w:r>
+        <w:rPr>
+          <w:rFonts w:ascii="Courier New" w:eastAsia="Times New Roman" w:hAnsi="Courier New" w:cs="Courier New"/>
+          <w:sz w:val="20"/>
+          <w:szCs w:val="20"/>
+          <w:lang w:val="en-GB" w:eastAsia="en-GB"/>
+        </w:rPr>
+        <w:t>,</w:t>
+      </w:r>
+    </w:p>
+    <w:p>
+      <w:pPr>
+        <w:tabs>
+          <w:tab w:val="left" w:pos="916"/>
+          <w:tab w:val="left" w:pos="1832"/>
+          <w:tab w:val="left" w:pos="2748"/>
+          <w:tab w:val="left" w:pos="3664"/>
+          <w:tab w:val="left" w:pos="4580"/>
+          <w:tab w:val="left" w:pos="5496"/>
+          <w:tab w:val="left" w:pos="6412"/>
+          <w:tab w:val="left" w:pos="7328"/>
+          <w:tab w:val="left" w:pos="8244"/>
+          <w:tab w:val="left" w:pos="9160"/>
+          <w:tab w:val="left" w:pos="10076"/>
+          <w:tab w:val="left" w:pos="10992"/>
+          <w:tab w:val="left" w:pos="11908"/>
+          <w:tab w:val="left" w:pos="12824"/>
+          <w:tab w:val="left" w:pos="13740"/>
+          <w:tab w:val="left" w:pos="14656"/>
+        </w:tabs>
+        <w:spacing w:after="0" w:line="240" w:lineRule="auto"/>
+        <w:rPr>
+          <w:rFonts w:ascii="Courier New" w:eastAsia="Times New Roman" w:hAnsi="Courier New" w:cs="Courier New"/>
+          <w:sz w:val="20"/>
+          <w:szCs w:val="20"/>
+          <w:lang w:val="en-GB" w:eastAsia="en-GB"/>
+        </w:rPr>
+      </w:pPr>
+      <w:r>
+        <w:rPr>
+          <w:rFonts w:ascii="Courier New" w:eastAsia="Times New Roman" w:hAnsi="Courier New" w:cs="Courier New"/>
+          <w:sz w:val="20"/>
+          <w:szCs w:val="20"/>
+          <w:lang w:val="en-GB" w:eastAsia="en-GB"/>
+        </w:rPr>
+        <w:t xml:space="preserve">  title</w:t>
+      </w:r>
+      <w:proofErr w:type="gramStart"/>
+      <w:r>
+        <w:rPr>
+          <w:rFonts w:ascii="Courier New" w:eastAsia="Times New Roman" w:hAnsi="Courier New" w:cs="Courier New"/>
+          <w:sz w:val="20"/>
+          <w:szCs w:val="20"/>
+          <w:lang w:val="en-GB" w:eastAsia="en-GB"/>
+        </w:rPr>
+        <w:t>={</w:t>
+      </w:r>
+      <w:proofErr w:type="gramEnd"/>
+      <w:r>
+        <w:rPr>
+          <w:rFonts w:ascii="Courier New" w:eastAsia="Times New Roman" w:hAnsi="Courier New" w:cs="Courier New"/>
+          <w:sz w:val="20"/>
+          <w:szCs w:val="20"/>
+          <w:lang w:val="en-GB" w:eastAsia="en-GB"/>
+        </w:rPr>
+        <w:t>A Study on Metasploit Framework: A Pen-Testing Tool},</w:t>
+      </w:r>
+    </w:p>
+    <w:p>
+      <w:pPr>
+        <w:tabs>
+          <w:tab w:val="left" w:pos="916"/>
+          <w:tab w:val="left" w:pos="1832"/>
+          <w:tab w:val="left" w:pos="2748"/>
+          <w:tab w:val="left" w:pos="3664"/>
+          <w:tab w:val="left" w:pos="4580"/>
+          <w:tab w:val="left" w:pos="5496"/>
+          <w:tab w:val="left" w:pos="6412"/>
+          <w:tab w:val="left" w:pos="7328"/>
+          <w:tab w:val="left" w:pos="8244"/>
+          <w:tab w:val="left" w:pos="9160"/>
+          <w:tab w:val="left" w:pos="10076"/>
+          <w:tab w:val="left" w:pos="10992"/>
+          <w:tab w:val="left" w:pos="11908"/>
+          <w:tab w:val="left" w:pos="12824"/>
+          <w:tab w:val="left" w:pos="13740"/>
+          <w:tab w:val="left" w:pos="14656"/>
+        </w:tabs>
+        <w:spacing w:after="0" w:line="240" w:lineRule="auto"/>
+        <w:rPr>
+          <w:rFonts w:ascii="Courier New" w:eastAsia="Times New Roman" w:hAnsi="Courier New" w:cs="Courier New"/>
+          <w:sz w:val="20"/>
+          <w:szCs w:val="20"/>
+          <w:lang w:val="en-GB" w:eastAsia="en-GB"/>
+        </w:rPr>
+      </w:pPr>
+      <w:r>
+        <w:rPr>
+          <w:rFonts w:ascii="Courier New" w:eastAsia="Times New Roman" w:hAnsi="Courier New" w:cs="Courier New"/>
+          <w:sz w:val="20"/>
+          <w:szCs w:val="20"/>
+          <w:lang w:val="en-GB" w:eastAsia="en-GB"/>
+        </w:rPr>
+        <w:t xml:space="preserve">  author</w:t>
+      </w:r>
+      <w:proofErr w:type="gramStart"/>
+      <w:r>
+        <w:rPr>
+          <w:rFonts w:ascii="Courier New" w:eastAsia="Times New Roman" w:hAnsi="Courier New" w:cs="Courier New"/>
+          <w:sz w:val="20"/>
+          <w:szCs w:val="20"/>
+          <w:lang w:val="en-GB" w:eastAsia="en-GB"/>
+        </w:rPr>
+        <w:t>={</w:t>
+      </w:r>
+      <w:proofErr w:type="gramEnd"/>
+      <w:r>
+        <w:rPr>
+          <w:rFonts w:ascii="Courier New" w:eastAsia="Times New Roman" w:hAnsi="Courier New" w:cs="Courier New"/>
+          <w:sz w:val="20"/>
+          <w:szCs w:val="20"/>
+          <w:lang w:val="en-GB" w:eastAsia="en-GB"/>
+        </w:rPr>
+        <w:t xml:space="preserve">Raj, Sudhanshu and </w:t>
+      </w:r>
+      <w:proofErr w:type="spellStart"/>
+      <w:r>
+        <w:rPr>
+          <w:rFonts w:ascii="Courier New" w:eastAsia="Times New Roman" w:hAnsi="Courier New" w:cs="Courier New"/>
+          <w:sz w:val="20"/>
+          <w:szCs w:val="20"/>
+          <w:lang w:val="en-GB" w:eastAsia="en-GB"/>
+        </w:rPr>
+        <w:t>Walia</w:t>
+      </w:r>
+      <w:proofErr w:type="spellEnd"/>
+      <w:r>
+        <w:rPr>
+          <w:rFonts w:ascii="Courier New" w:eastAsia="Times New Roman" w:hAnsi="Courier New" w:cs="Courier New"/>
+          <w:sz w:val="20"/>
+          <w:szCs w:val="20"/>
+          <w:lang w:val="en-GB" w:eastAsia="en-GB"/>
+        </w:rPr>
+        <w:t xml:space="preserve">, </w:t>
+      </w:r>
+      <w:proofErr w:type="spellStart"/>
+      <w:r>
+        <w:rPr>
+          <w:rFonts w:ascii="Courier New" w:eastAsia="Times New Roman" w:hAnsi="Courier New" w:cs="Courier New"/>
+          <w:sz w:val="20"/>
+          <w:szCs w:val="20"/>
+          <w:lang w:val="en-GB" w:eastAsia="en-GB"/>
+        </w:rPr>
+        <w:t>Navpreet</w:t>
+      </w:r>
+      <w:proofErr w:type="spellEnd"/>
+      <w:r>
+        <w:rPr>
+          <w:rFonts w:ascii="Courier New" w:eastAsia="Times New Roman" w:hAnsi="Courier New" w:cs="Courier New"/>
+          <w:sz w:val="20"/>
+          <w:szCs w:val="20"/>
+          <w:lang w:val="en-GB" w:eastAsia="en-GB"/>
+        </w:rPr>
+        <w:t xml:space="preserve"> Kaur},</w:t>
+      </w:r>
+    </w:p>
+    <w:p>
+      <w:pPr>
+        <w:tabs>
+          <w:tab w:val="left" w:pos="916"/>
+          <w:tab w:val="left" w:pos="1832"/>
+          <w:tab w:val="left" w:pos="2748"/>
+          <w:tab w:val="left" w:pos="3664"/>
+          <w:tab w:val="left" w:pos="4580"/>
+          <w:tab w:val="left" w:pos="5496"/>
+          <w:tab w:val="left" w:pos="6412"/>
+          <w:tab w:val="left" w:pos="7328"/>
+          <w:tab w:val="left" w:pos="8244"/>
+          <w:tab w:val="left" w:pos="9160"/>
+          <w:tab w:val="left" w:pos="10076"/>
+          <w:tab w:val="left" w:pos="10992"/>
+          <w:tab w:val="left" w:pos="11908"/>
+          <w:tab w:val="left" w:pos="12824"/>
+          <w:tab w:val="left" w:pos="13740"/>
+          <w:tab w:val="left" w:pos="14656"/>
+        </w:tabs>
+        <w:spacing w:after="0" w:line="240" w:lineRule="auto"/>
+        <w:rPr>
+          <w:rFonts w:ascii="Courier New" w:eastAsia="Times New Roman" w:hAnsi="Courier New" w:cs="Courier New"/>
+          <w:sz w:val="20"/>
+          <w:szCs w:val="20"/>
+          <w:lang w:val="en-GB" w:eastAsia="en-GB"/>
+        </w:rPr>
+      </w:pPr>
+      <w:r>
+        <w:rPr>
+          <w:rFonts w:ascii="Courier New" w:eastAsia="Times New Roman" w:hAnsi="Courier New" w:cs="Courier New"/>
+          <w:sz w:val="20"/>
+          <w:szCs w:val="20"/>
+          <w:lang w:val="en-GB" w:eastAsia="en-GB"/>
+        </w:rPr>
+        <w:t xml:space="preserve">  </w:t>
+      </w:r>
+      <w:proofErr w:type="spellStart"/>
+      <w:r>
+        <w:rPr>
+          <w:rFonts w:ascii="Courier New" w:eastAsia="Times New Roman" w:hAnsi="Courier New" w:cs="Courier New"/>
+          <w:sz w:val="20"/>
+          <w:szCs w:val="20"/>
+          <w:lang w:val="en-GB" w:eastAsia="en-GB"/>
+        </w:rPr>
+        <w:t>booktitle</w:t>
+      </w:r>
+      <w:proofErr w:type="spellEnd"/>
+      <w:proofErr w:type="gramStart"/>
+      <w:r>
+        <w:rPr>
+          <w:rFonts w:ascii="Courier New" w:eastAsia="Times New Roman" w:hAnsi="Courier New" w:cs="Courier New"/>
+          <w:sz w:val="20"/>
+          <w:szCs w:val="20"/>
+          <w:lang w:val="en-GB" w:eastAsia="en-GB"/>
+        </w:rPr>
+        <w:t>={</w:t>
+      </w:r>
+      <w:proofErr w:type="gramEnd"/>
+      <w:r>
+        <w:rPr>
+          <w:rFonts w:ascii="Courier New" w:eastAsia="Times New Roman" w:hAnsi="Courier New" w:cs="Courier New"/>
+          <w:sz w:val="20"/>
+          <w:szCs w:val="20"/>
+          <w:lang w:val="en-GB" w:eastAsia="en-GB"/>
+        </w:rPr>
+        <w:t>2020 International Conference on Computational Performance Evaluation (</w:t>
+      </w:r>
+      <w:proofErr w:type="spellStart"/>
+      <w:r>
+        <w:rPr>
+          <w:rFonts w:ascii="Courier New" w:eastAsia="Times New Roman" w:hAnsi="Courier New" w:cs="Courier New"/>
+          <w:sz w:val="20"/>
+          <w:szCs w:val="20"/>
+          <w:lang w:val="en-GB" w:eastAsia="en-GB"/>
+        </w:rPr>
+        <w:t>ComPE</w:t>
+      </w:r>
+      <w:proofErr w:type="spellEnd"/>
+      <w:r>
+        <w:rPr>
+          <w:rFonts w:ascii="Courier New" w:eastAsia="Times New Roman" w:hAnsi="Courier New" w:cs="Courier New"/>
+          <w:sz w:val="20"/>
+          <w:szCs w:val="20"/>
+          <w:lang w:val="en-GB" w:eastAsia="en-GB"/>
+        </w:rPr>
+        <w:t>)},</w:t>
+      </w:r>
+    </w:p>
+    <w:p>
+      <w:pPr>
+        <w:tabs>
+          <w:tab w:val="left" w:pos="916"/>
+          <w:tab w:val="left" w:pos="1832"/>
+          <w:tab w:val="left" w:pos="2748"/>
+          <w:tab w:val="left" w:pos="3664"/>
+          <w:tab w:val="left" w:pos="4580"/>
+          <w:tab w:val="left" w:pos="5496"/>
+          <w:tab w:val="left" w:pos="6412"/>
+          <w:tab w:val="left" w:pos="7328"/>
+          <w:tab w:val="left" w:pos="8244"/>
+          <w:tab w:val="left" w:pos="9160"/>
+          <w:tab w:val="left" w:pos="10076"/>
+          <w:tab w:val="left" w:pos="10992"/>
+          <w:tab w:val="left" w:pos="11908"/>
+          <w:tab w:val="left" w:pos="12824"/>
+          <w:tab w:val="left" w:pos="13740"/>
+          <w:tab w:val="left" w:pos="14656"/>
+        </w:tabs>
+        <w:spacing w:after="0" w:line="240" w:lineRule="auto"/>
+        <w:rPr>
+          <w:rFonts w:ascii="Courier New" w:eastAsia="Times New Roman" w:hAnsi="Courier New" w:cs="Courier New"/>
+          <w:sz w:val="20"/>
+          <w:szCs w:val="20"/>
+          <w:lang w:val="en-GB" w:eastAsia="en-GB"/>
+        </w:rPr>
+      </w:pPr>
+      <w:r>
+        <w:rPr>
+          <w:rFonts w:ascii="Courier New" w:eastAsia="Times New Roman" w:hAnsi="Courier New" w:cs="Courier New"/>
+          <w:sz w:val="20"/>
+          <w:szCs w:val="20"/>
+          <w:lang w:val="en-GB" w:eastAsia="en-GB"/>
+        </w:rPr>
+        <w:t xml:space="preserve">  pages</w:t>
+      </w:r>
+      <w:proofErr w:type="gramStart"/>
+      <w:r>
+        <w:rPr>
+          <w:rFonts w:ascii="Courier New" w:eastAsia="Times New Roman" w:hAnsi="Courier New" w:cs="Courier New"/>
+          <w:sz w:val="20"/>
+          <w:szCs w:val="20"/>
+          <w:lang w:val="en-GB" w:eastAsia="en-GB"/>
+        </w:rPr>
+        <w:t>={</w:t>
+      </w:r>
+      <w:proofErr w:type="gramEnd"/>
+      <w:r>
+        <w:rPr>
+          <w:rFonts w:ascii="Courier New" w:eastAsia="Times New Roman" w:hAnsi="Courier New" w:cs="Courier New"/>
+          <w:sz w:val="20"/>
+          <w:szCs w:val="20"/>
+          <w:lang w:val="en-GB" w:eastAsia="en-GB"/>
+        </w:rPr>
+        <w:t>296--302},</w:t>
+      </w:r>
+    </w:p>
+    <w:p>
+      <w:pPr>
+        <w:tabs>
+          <w:tab w:val="left" w:pos="916"/>
+          <w:tab w:val="left" w:pos="1832"/>
+          <w:tab w:val="left" w:pos="2748"/>
+          <w:tab w:val="left" w:pos="3664"/>
+          <w:tab w:val="left" w:pos="4580"/>
+          <w:tab w:val="left" w:pos="5496"/>
+          <w:tab w:val="left" w:pos="6412"/>
+          <w:tab w:val="left" w:pos="7328"/>
+          <w:tab w:val="left" w:pos="8244"/>
+          <w:tab w:val="left" w:pos="9160"/>
+          <w:tab w:val="left" w:pos="10076"/>
+          <w:tab w:val="left" w:pos="10992"/>
+          <w:tab w:val="left" w:pos="11908"/>
+          <w:tab w:val="left" w:pos="12824"/>
+          <w:tab w:val="left" w:pos="13740"/>
+          <w:tab w:val="left" w:pos="14656"/>
+        </w:tabs>
+        <w:spacing w:after="0" w:line="240" w:lineRule="auto"/>
+        <w:rPr>
+          <w:rFonts w:ascii="Courier New" w:eastAsia="Times New Roman" w:hAnsi="Courier New" w:cs="Courier New"/>
+          <w:sz w:val="20"/>
+          <w:szCs w:val="20"/>
+          <w:lang w:val="en-GB" w:eastAsia="en-GB"/>
+        </w:rPr>
+      </w:pPr>
+      <w:r>
+        <w:rPr>
+          <w:rFonts w:ascii="Courier New" w:eastAsia="Times New Roman" w:hAnsi="Courier New" w:cs="Courier New"/>
+          <w:sz w:val="20"/>
+          <w:szCs w:val="20"/>
+          <w:lang w:val="en-GB" w:eastAsia="en-GB"/>
+        </w:rPr>
+        <w:t xml:space="preserve">  year</w:t>
+      </w:r>
+      <w:proofErr w:type="gramStart"/>
+      <w:r>
+        <w:rPr>
+          <w:rFonts w:ascii="Courier New" w:eastAsia="Times New Roman" w:hAnsi="Courier New" w:cs="Courier New"/>
+          <w:sz w:val="20"/>
+          <w:szCs w:val="20"/>
+          <w:lang w:val="en-GB" w:eastAsia="en-GB"/>
+        </w:rPr>
+        <w:t>={</w:t>
+      </w:r>
+      <w:proofErr w:type="gramEnd"/>
+      <w:r>
+        <w:rPr>
+          <w:rFonts w:ascii="Courier New" w:eastAsia="Times New Roman" w:hAnsi="Courier New" w:cs="Courier New"/>
+          <w:sz w:val="20"/>
+          <w:szCs w:val="20"/>
+          <w:lang w:val="en-GB" w:eastAsia="en-GB"/>
+        </w:rPr>
+        <w:t>2020},</w:t>
+      </w:r>
+    </w:p>
+    <w:p>
+      <w:pPr>
+        <w:tabs>
+          <w:tab w:val="left" w:pos="916"/>
+          <w:tab w:val="left" w:pos="1832"/>
+          <w:tab w:val="left" w:pos="2748"/>
+          <w:tab w:val="left" w:pos="3664"/>
+          <w:tab w:val="left" w:pos="4580"/>
+          <w:tab w:val="left" w:pos="5496"/>
+          <w:tab w:val="left" w:pos="6412"/>
+          <w:tab w:val="left" w:pos="7328"/>
+          <w:tab w:val="left" w:pos="8244"/>
+          <w:tab w:val="left" w:pos="9160"/>
+          <w:tab w:val="left" w:pos="10076"/>
+          <w:tab w:val="left" w:pos="10992"/>
+          <w:tab w:val="left" w:pos="11908"/>
+          <w:tab w:val="left" w:pos="12824"/>
+          <w:tab w:val="left" w:pos="13740"/>
+          <w:tab w:val="left" w:pos="14656"/>
+        </w:tabs>
+        <w:spacing w:after="0" w:line="240" w:lineRule="auto"/>
+        <w:rPr>
+          <w:rFonts w:ascii="Courier New" w:eastAsia="Times New Roman" w:hAnsi="Courier New" w:cs="Courier New"/>
+          <w:sz w:val="20"/>
+          <w:szCs w:val="20"/>
+          <w:lang w:val="en-GB" w:eastAsia="en-GB"/>
+        </w:rPr>
+      </w:pPr>
+      <w:r>
+        <w:rPr>
+          <w:rFonts w:ascii="Courier New" w:eastAsia="Times New Roman" w:hAnsi="Courier New" w:cs="Courier New"/>
+          <w:sz w:val="20"/>
+          <w:szCs w:val="20"/>
+          <w:lang w:val="en-GB" w:eastAsia="en-GB"/>
+        </w:rPr>
+        <w:t xml:space="preserve">  organization={IEEE}</w:t>
+      </w:r>
+    </w:p>
+    <w:p>
+      <w:pPr>
+        <w:tabs>
+          <w:tab w:val="left" w:pos="916"/>
+          <w:tab w:val="left" w:pos="1832"/>
+          <w:tab w:val="left" w:pos="2748"/>
+          <w:tab w:val="left" w:pos="3664"/>
+          <w:tab w:val="left" w:pos="4580"/>
+          <w:tab w:val="left" w:pos="5496"/>
+          <w:tab w:val="left" w:pos="6412"/>
+          <w:tab w:val="left" w:pos="7328"/>
+          <w:tab w:val="left" w:pos="8244"/>
+          <w:tab w:val="left" w:pos="9160"/>
+          <w:tab w:val="left" w:pos="10076"/>
+          <w:tab w:val="left" w:pos="10992"/>
+          <w:tab w:val="left" w:pos="11908"/>
+          <w:tab w:val="left" w:pos="12824"/>
+          <w:tab w:val="left" w:pos="13740"/>
+          <w:tab w:val="left" w:pos="14656"/>
+        </w:tabs>
+        <w:spacing w:after="0" w:line="240" w:lineRule="auto"/>
+        <w:rPr>
+          <w:rFonts w:ascii="Courier New" w:eastAsia="Times New Roman" w:hAnsi="Courier New" w:cs="Courier New"/>
+          <w:sz w:val="20"/>
+          <w:szCs w:val="20"/>
+          <w:lang w:val="en-GB" w:eastAsia="en-GB"/>
+        </w:rPr>
+      </w:pPr>
+      <w:r>
+        <w:rPr>
+          <w:rFonts w:ascii="Courier New" w:eastAsia="Times New Roman" w:hAnsi="Courier New" w:cs="Courier New"/>
+          <w:sz w:val="20"/>
+          <w:szCs w:val="20"/>
+          <w:lang w:val="en-GB" w:eastAsia="en-GB"/>
+        </w:rPr>
+        <w:t>}</w:t>
+      </w:r>
+    </w:p>
+    <w:p>
+      <w:pPr>
+        <w:rPr>
+          <w:lang w:val="en-GB"/>
+        </w:rPr>
+      </w:pPr>
+    </w:p>
+    <w:p>
+      <w:pPr>
+        <w:pStyle w:val="HTMLPreformatted"/>
+      </w:pPr>
+      <w:r>
+        <w:t>@</w:t>
+      </w:r>
+      <w:proofErr w:type="spellStart"/>
+      <w:proofErr w:type="gramStart"/>
+      <w:r>
+        <w:t>inproceedings</w:t>
+      </w:r>
+      <w:proofErr w:type="spellEnd"/>
+      <w:r>
+        <w:t>{</w:t>
+      </w:r>
+      <w:proofErr w:type="spellStart"/>
+      <w:proofErr w:type="gramEnd"/>
+      <w:r>
+        <w:t>use</w:t>
+      </w:r>
+      <w:r>
+        <w:t>sEvade</w:t>
+      </w:r>
+      <w:proofErr w:type="spellEnd"/>
+      <w:r>
+        <w:t>,</w:t>
+      </w:r>
+    </w:p>
+    <w:p>
+      <w:pPr>
+        <w:pStyle w:val="HTMLPreformatted"/>
+      </w:pPr>
+      <w:r>
+        <w:t xml:space="preserve">  title</w:t>
+      </w:r>
+      <w:proofErr w:type="gramStart"/>
+      <w:r>
+        <w:t>={</w:t>
+      </w:r>
+      <w:proofErr w:type="gramEnd"/>
+      <w:r>
+        <w:t xml:space="preserve">Applied comparative evaluation of the </w:t>
+      </w:r>
+      <w:proofErr w:type="spellStart"/>
+      <w:r>
+        <w:t>metasploit</w:t>
+      </w:r>
+      <w:proofErr w:type="spellEnd"/>
+      <w:r>
+        <w:t xml:space="preserve"> evasion module},</w:t>
+      </w:r>
+    </w:p>
+    <w:p>
+      <w:pPr>
+        <w:pStyle w:val="HTMLPreformatted"/>
+      </w:pPr>
+      <w:r>
+        <w:t xml:space="preserve">  author</w:t>
+      </w:r>
+      <w:proofErr w:type="gramStart"/>
+      <w:r>
+        <w:t>={</w:t>
+      </w:r>
+      <w:proofErr w:type="gramEnd"/>
+      <w:r>
+        <w:t xml:space="preserve">Casey, Peter and </w:t>
+      </w:r>
+      <w:proofErr w:type="spellStart"/>
+      <w:r>
+        <w:t>Topor</w:t>
+      </w:r>
+      <w:proofErr w:type="spellEnd"/>
+      <w:r>
+        <w:t xml:space="preserve">, Mateusz and Hennessy, Emily and </w:t>
+      </w:r>
+      <w:proofErr w:type="spellStart"/>
+      <w:r>
+        <w:t>Alrabaee</w:t>
+      </w:r>
+      <w:proofErr w:type="spellEnd"/>
+      <w:r>
+        <w:t xml:space="preserve">, </w:t>
+      </w:r>
+      <w:proofErr w:type="spellStart"/>
+      <w:r>
+        <w:t>Saed</w:t>
+      </w:r>
+      <w:proofErr w:type="spellEnd"/>
+      <w:r>
+        <w:t xml:space="preserve"> and </w:t>
+      </w:r>
+      <w:proofErr w:type="spellStart"/>
+      <w:r>
+        <w:t>Aloqaily</w:t>
+      </w:r>
+      <w:proofErr w:type="spellEnd"/>
+      <w:r>
+        <w:t xml:space="preserve">, </w:t>
+      </w:r>
+      <w:proofErr w:type="spellStart"/>
+      <w:r>
+        <w:t>Moayad</w:t>
+      </w:r>
+      <w:proofErr w:type="spellEnd"/>
+      <w:r>
+        <w:t xml:space="preserve"> and </w:t>
+      </w:r>
+      <w:proofErr w:type="spellStart"/>
+      <w:r>
+        <w:t>Boukerche</w:t>
+      </w:r>
+      <w:proofErr w:type="spellEnd"/>
+      <w:r>
+        <w:t xml:space="preserve">, </w:t>
+      </w:r>
+      <w:proofErr w:type="spellStart"/>
+      <w:r>
+        <w:t>Azzedine</w:t>
+      </w:r>
+      <w:proofErr w:type="spellEnd"/>
+      <w:r>
+        <w:t>},</w:t>
+      </w:r>
+    </w:p>
+    <w:p>
+      <w:pPr>
+        <w:pStyle w:val="HTMLPreformatted"/>
+      </w:pPr>
+      <w:r>
+        <w:t xml:space="preserve">  </w:t>
+      </w:r>
+      <w:proofErr w:type="spellStart"/>
+      <w:r>
+        <w:t>booktitle</w:t>
+      </w:r>
+      <w:proofErr w:type="spellEnd"/>
+      <w:proofErr w:type="gramStart"/>
+      <w:r>
+        <w:t>={</w:t>
+      </w:r>
+      <w:proofErr w:type="gramEnd"/>
+      <w:r>
+        <w:t>2019 IEEE symposium on computers and communications (ISCC)},</w:t>
+      </w:r>
+    </w:p>
+    <w:p>
+      <w:pPr>
+        <w:pStyle w:val="HTMLPreformatted"/>
+      </w:pPr>
+      <w:r>
+        <w:t xml:space="preserve">  pages</w:t>
+      </w:r>
+      <w:proofErr w:type="gramStart"/>
+      <w:r>
+        <w:t>={</w:t>
+      </w:r>
+      <w:proofErr w:type="gramEnd"/>
+      <w:r>
+        <w:t>1--6},</w:t>
+      </w:r>
+    </w:p>
+    <w:p>
+      <w:pPr>
+        <w:pStyle w:val="HTMLPreformatted"/>
+      </w:pPr>
+      <w:r>
+        <w:t xml:space="preserve">  year</w:t>
+      </w:r>
+      <w:proofErr w:type="gramStart"/>
+      <w:r>
+        <w:t>={</w:t>
+      </w:r>
+      <w:proofErr w:type="gramEnd"/>
+      <w:r>
+        <w:t>2019},</w:t>
+      </w:r>
+    </w:p>
+    <w:p>
+      <w:pPr>
+        <w:pStyle w:val="HTMLPreformatted"/>
+      </w:pPr>
+      <w:r>
+        <w:t xml:space="preserve">  organization={IEEE}</w:t>
+      </w:r>
+    </w:p>
+    <w:p>
+      <w:pPr>
+        <w:pStyle w:val="HTMLPreformatted"/>
+      </w:pPr>
+      <w:r>
+        <w:t>}</w:t>
+      </w:r>
+    </w:p>
+    <w:p>
+      <w:pPr>
+        <w:rPr>
+          <w:lang w:val="en-GB"/>
+        </w:rPr>
+      </w:pPr>
+    </w:p>
+    <w:p>
+      <w:pPr>
+        <w:pStyle w:val="HTMLPreformatted"/>
+      </w:pPr>
+      <w:r>
+        <w:t>@</w:t>
+      </w:r>
+      <w:proofErr w:type="gramStart"/>
+      <w:r>
+        <w:t>article{</w:t>
+      </w:r>
+      <w:proofErr w:type="spellStart"/>
+      <w:proofErr w:type="gramEnd"/>
+      <w:r>
+        <w:t>testIDS</w:t>
+      </w:r>
+      <w:proofErr w:type="spellEnd"/>
+      <w:r>
+        <w:t>,</w:t>
+      </w:r>
+    </w:p>
+    <w:p>
+      <w:pPr>
+        <w:pStyle w:val="HTMLPreformatted"/>
+      </w:pPr>
+      <w:r>
+        <w:t xml:space="preserve">  title</w:t>
+      </w:r>
+      <w:proofErr w:type="gramStart"/>
+      <w:r>
+        <w:t>={</w:t>
+      </w:r>
+      <w:proofErr w:type="gramEnd"/>
+      <w:r>
+        <w:t>An analysis of the ids penetration tool: Metasploit},</w:t>
+      </w:r>
+    </w:p>
+    <w:p>
+      <w:pPr>
+        <w:pStyle w:val="HTMLPreformatted"/>
+      </w:pPr>
+      <w:r>
+        <w:t xml:space="preserve">  author</w:t>
+      </w:r>
+      <w:proofErr w:type="gramStart"/>
+      <w:r>
+        <w:t>={</w:t>
+      </w:r>
+      <w:proofErr w:type="gramEnd"/>
+      <w:r>
+        <w:t>Marquez, Carlos Joshua},</w:t>
+      </w:r>
+    </w:p>
+    <w:p>
+      <w:pPr>
+        <w:pStyle w:val="HTMLPreformatted"/>
+      </w:pPr>
+      <w:r>
+        <w:t xml:space="preserve">  journal</w:t>
+      </w:r>
+      <w:proofErr w:type="gramStart"/>
+      <w:r>
+        <w:t>={</w:t>
+      </w:r>
+      <w:proofErr w:type="gramEnd"/>
+      <w:r>
+        <w:t>The InfoSec Writers Text Library, Dec},</w:t>
+      </w:r>
+    </w:p>
+    <w:p>
+      <w:pPr>
+        <w:pStyle w:val="HTMLPreformatted"/>
+      </w:pPr>
+      <w:r>
+        <w:t xml:space="preserve">  volume</w:t>
+      </w:r>
+      <w:proofErr w:type="gramStart"/>
+      <w:r>
+        <w:t>={</w:t>
+      </w:r>
+      <w:proofErr w:type="gramEnd"/>
+      <w:r>
+        <w:t>9},</w:t>
+      </w:r>
+    </w:p>
+    <w:p>
+      <w:pPr>
+        <w:pStyle w:val="HTMLPreformatted"/>
+      </w:pPr>
+      <w:r>
+        <w:t xml:space="preserve">  year</w:t>
+      </w:r>
+      <w:proofErr w:type="gramStart"/>
+      <w:r>
+        <w:t>={</w:t>
+      </w:r>
+      <w:proofErr w:type="gramEnd"/>
+      <w:r>
+        <w:t>2010}</w:t>
+      </w:r>
+    </w:p>
+    <w:p>
+      <w:pPr>
+        <w:pStyle w:val="HTMLPreformatted"/>
+      </w:pPr>
+      <w:r>
+        <w:t>}</w:t>
+      </w:r>
+    </w:p>
+    <w:p>
+      <w:pPr>
+        <w:rPr>
+          <w:lang w:val="en-GB"/>
+        </w:rPr>
+      </w:pPr>
+    </w:p>
+    <w:p>
+      <w:pPr>
+        <w:pStyle w:val="HTMLPreformatted"/>
+      </w:pPr>
+      <w:r>
+        <w:lastRenderedPageBreak/>
+        <w:t>@</w:t>
+      </w:r>
+      <w:proofErr w:type="gramStart"/>
+      <w:r>
+        <w:t>article{</w:t>
+      </w:r>
+      <w:proofErr w:type="spellStart"/>
+      <w:proofErr w:type="gramEnd"/>
+      <w:r>
+        <w:t>test</w:t>
+      </w:r>
+      <w:r>
+        <w:t>web</w:t>
+      </w:r>
+      <w:proofErr w:type="spellEnd"/>
+      <w:r>
+        <w:t>,</w:t>
+      </w:r>
+    </w:p>
+    <w:p>
+      <w:pPr>
+        <w:pStyle w:val="HTMLPreformatted"/>
+      </w:pPr>
+      <w:r>
+        <w:t xml:space="preserve">  title</w:t>
+      </w:r>
+      <w:proofErr w:type="gramStart"/>
+      <w:r>
+        <w:t>={</w:t>
+      </w:r>
+      <w:proofErr w:type="gramEnd"/>
+      <w:r>
+        <w:t xml:space="preserve">Web penetration testing using </w:t>
+      </w:r>
+      <w:proofErr w:type="spellStart"/>
+      <w:r>
+        <w:t>nessus</w:t>
+      </w:r>
+      <w:proofErr w:type="spellEnd"/>
+      <w:r>
+        <w:t xml:space="preserve"> and </w:t>
+      </w:r>
+      <w:proofErr w:type="spellStart"/>
+      <w:r>
+        <w:t>metasploit</w:t>
+      </w:r>
+      <w:proofErr w:type="spellEnd"/>
+      <w:r>
+        <w:t xml:space="preserve"> tool},</w:t>
+      </w:r>
+    </w:p>
+    <w:p>
+      <w:pPr>
+        <w:pStyle w:val="HTMLPreformatted"/>
+      </w:pPr>
+      <w:r>
+        <w:t xml:space="preserve">  author</w:t>
+      </w:r>
+      <w:proofErr w:type="gramStart"/>
+      <w:r>
+        <w:t>={</w:t>
+      </w:r>
+      <w:proofErr w:type="gramEnd"/>
+      <w:r>
+        <w:t xml:space="preserve">Mukhopadhyay, </w:t>
+      </w:r>
+      <w:proofErr w:type="spellStart"/>
+      <w:r>
+        <w:t>Indraneel</w:t>
+      </w:r>
+      <w:proofErr w:type="spellEnd"/>
+      <w:r>
+        <w:t xml:space="preserve"> and Goswami, S and Mandal, E},</w:t>
+      </w:r>
+    </w:p>
+    <w:p>
+      <w:pPr>
+        <w:pStyle w:val="HTMLPreformatted"/>
+      </w:pPr>
+      <w:r>
+        <w:t xml:space="preserve">  journal</w:t>
+      </w:r>
+      <w:proofErr w:type="gramStart"/>
+      <w:r>
+        <w:t>={</w:t>
+      </w:r>
+      <w:proofErr w:type="gramEnd"/>
+      <w:r>
+        <w:t>IOSR Journal of Computer Engineering},</w:t>
+      </w:r>
+    </w:p>
+    <w:p>
+      <w:pPr>
+        <w:pStyle w:val="HTMLPreformatted"/>
+      </w:pPr>
+      <w:r>
+        <w:t xml:space="preserve">  volume</w:t>
+      </w:r>
+      <w:proofErr w:type="gramStart"/>
+      <w:r>
+        <w:t>={</w:t>
+      </w:r>
+      <w:proofErr w:type="gramEnd"/>
+      <w:r>
+        <w:t>16},</w:t>
+      </w:r>
+    </w:p>
+    <w:p>
+      <w:pPr>
+        <w:pStyle w:val="HTMLPreformatted"/>
+      </w:pPr>
+      <w:r>
+        <w:t xml:space="preserve">  number</w:t>
+      </w:r>
+      <w:proofErr w:type="gramStart"/>
+      <w:r>
+        <w:t>={</w:t>
+      </w:r>
+      <w:proofErr w:type="gramEnd"/>
+      <w:r>
+        <w:t>3},</w:t>
+      </w:r>
+    </w:p>
+    <w:p>
+      <w:pPr>
+        <w:pStyle w:val="HTMLPreformatted"/>
+      </w:pPr>
+      <w:r>
+        <w:t xml:space="preserve">  pages</w:t>
+      </w:r>
+      <w:proofErr w:type="gramStart"/>
+      <w:r>
+        <w:t>={</w:t>
+      </w:r>
+      <w:proofErr w:type="gramEnd"/>
+      <w:r>
+        <w:t>126--129},</w:t>
+      </w:r>
+    </w:p>
+    <w:p>
+      <w:pPr>
+        <w:pStyle w:val="HTMLPreformatted"/>
+      </w:pPr>
+      <w:r>
+        <w:t xml:space="preserve">  year</w:t>
+      </w:r>
+      <w:proofErr w:type="gramStart"/>
+      <w:r>
+        <w:t>={</w:t>
+      </w:r>
+      <w:proofErr w:type="gramEnd"/>
+      <w:r>
+        <w:t>2014}</w:t>
+      </w:r>
+    </w:p>
+    <w:p>
+      <w:pPr>
+        <w:pStyle w:val="HTMLPreformatted"/>
+      </w:pPr>
+      <w:r>
+        <w:t>}</w:t>
+      </w:r>
+      <w:r>
         <w:br w:type="page"/>
       </w:r>
     </w:p>
@@ -110,7 +1237,21 @@
         <w:rPr>
           <w:lang w:val="en-GB"/>
         </w:rPr>
-        <w:t>is that the default version of Windows Media Centre will execute any code saved as a “.mcl” file.</w:t>
+        <w:t xml:space="preserve">is that the default version of Windows Media Centre will execute any code saved as a </w:t>
+      </w:r>
+      <w:proofErr w:type="gramStart"/>
+      <w:r>
+        <w:rPr>
+          <w:lang w:val="en-GB"/>
+        </w:rPr>
+        <w:t>“.mcl</w:t>
+      </w:r>
+      <w:proofErr w:type="gramEnd"/>
+      <w:r>
+        <w:rPr>
+          <w:lang w:val="en-GB"/>
+        </w:rPr>
+        <w:t>” file.</w:t>
       </w:r>
     </w:p>
     <w:p>
@@ -139,26 +1280,52 @@
           <w:lang w:val="en-GB"/>
         </w:rPr>
       </w:pPr>
-      <w:bookmarkStart w:id="0" w:name="_GoBack"/>
-      <w:bookmarkEnd w:id="0"/>
-      <w:r>
-        <w:rPr>
-          <w:lang w:val="en-GB"/>
-        </w:rPr>
-        <w:t>The most useful countermeasure to this, and typically, any security related vulnerability is user vigilance. A user should be aware of what files, services, websites, etc. should typically look like in their daily usage f a computer system and, as such, should be able to identify when one of these, and in this case a file, looks suspicious and should be scanned via some program before using or opening it.</w:t>
-      </w:r>
-    </w:p>
-    <w:p>
-      <w:pPr>
-        <w:rPr>
-          <w:lang w:val="en-GB"/>
-        </w:rPr>
-      </w:pPr>
-      <w:r>
-        <w:rPr>
-          <w:lang w:val="en-GB"/>
-        </w:rPr>
-        <w:t xml:space="preserve">Furthermore, it is also important since this exploit made use of a .mcl and .exe file </w:t>
+      <w:r>
+        <w:rPr>
+          <w:lang w:val="en-GB"/>
+        </w:rPr>
+        <w:t xml:space="preserve">The most useful countermeasure to this, and typically, any security related vulnerability is user vigilance. A user should be aware of what files, services, websites, etc. should typically look like in their daily usage </w:t>
+      </w:r>
+      <w:proofErr w:type="spellStart"/>
+      <w:r>
+        <w:rPr>
+          <w:lang w:val="en-GB"/>
+        </w:rPr>
+        <w:t>f</w:t>
+      </w:r>
+      <w:proofErr w:type="spellEnd"/>
+      <w:r>
+        <w:rPr>
+          <w:lang w:val="en-GB"/>
+        </w:rPr>
+        <w:t xml:space="preserve"> a computer system and, as such, should be able to identify when one of these, and in this case a file, looks suspicious and should be scanned via some program before using or opening it.</w:t>
+      </w:r>
+    </w:p>
+    <w:p>
+      <w:pPr>
+        <w:rPr>
+          <w:lang w:val="en-GB"/>
+        </w:rPr>
+      </w:pPr>
+      <w:r>
+        <w:rPr>
+          <w:lang w:val="en-GB"/>
+        </w:rPr>
+        <w:t xml:space="preserve">Furthermore, it is also important since this exploit made use of </w:t>
+      </w:r>
+      <w:proofErr w:type="gramStart"/>
+      <w:r>
+        <w:rPr>
+          <w:lang w:val="en-GB"/>
+        </w:rPr>
+        <w:t>a .mcl</w:t>
+      </w:r>
+      <w:proofErr w:type="gramEnd"/>
+      <w:r>
+        <w:rPr>
+          <w:lang w:val="en-GB"/>
+        </w:rPr>
+        <w:t xml:space="preserve"> and .exe file </w:t>
       </w:r>
       <w:r>
         <w:rPr>
@@ -183,7 +1350,21 @@
         <w:rPr>
           <w:lang w:val="en-GB"/>
         </w:rPr>
-        <w:t>typically programmer does not have access to particular licencing on their applications. In this case, having a more rigorous firewall or settings for it may have restricted the reverse_tcp from functioning.</w:t>
+        <w:t xml:space="preserve">typically programmer does not have access to particular licencing on their applications. In this case, having a more rigorous firewall or settings for it may have restricted the </w:t>
+      </w:r>
+      <w:proofErr w:type="spellStart"/>
+      <w:r>
+        <w:rPr>
+          <w:lang w:val="en-GB"/>
+        </w:rPr>
+        <w:t>reverse_tcp</w:t>
+      </w:r>
+      <w:proofErr w:type="spellEnd"/>
+      <w:r>
+        <w:rPr>
+          <w:lang w:val="en-GB"/>
+        </w:rPr>
+        <w:t xml:space="preserve"> from functioning.</w:t>
       </w:r>
     </w:p>
     <w:p>
@@ -630,6 +1811,7 @@
     <w:lsdException w:name="HTML Sample" w:semiHidden="1" w:unhideWhenUsed="1"/>
     <w:lsdException w:name="HTML Typewriter" w:semiHidden="1" w:unhideWhenUsed="1"/>
     <w:lsdException w:name="HTML Variable" w:semiHidden="1" w:unhideWhenUsed="1"/>
+    <w:lsdException w:name="Normal Table" w:semiHidden="1" w:unhideWhenUsed="1"/>
     <w:lsdException w:name="annotation subject" w:semiHidden="1" w:unhideWhenUsed="1"/>
     <w:lsdException w:name="No List" w:semiHidden="1" w:unhideWhenUsed="1"/>
     <w:lsdException w:name="Outline List 1" w:semiHidden="1" w:unhideWhenUsed="1"/>
@@ -672,8 +1854,11 @@
     <w:lsdException w:name="Table Contemporary" w:semiHidden="1" w:unhideWhenUsed="1"/>
     <w:lsdException w:name="Table Elegant" w:semiHidden="1" w:unhideWhenUsed="1"/>
     <w:lsdException w:name="Table Professional" w:semiHidden="1" w:unhideWhenUsed="1"/>
+    <w:lsdException w:name="Table Subtle 1" w:semiHidden="1" w:unhideWhenUsed="1"/>
     <w:lsdException w:name="Table Subtle 2" w:semiHidden="1" w:unhideWhenUsed="1"/>
     <w:lsdException w:name="Table Web 1" w:semiHidden="1" w:unhideWhenUsed="1"/>
+    <w:lsdException w:name="Table Web 2" w:semiHidden="1" w:unhideWhenUsed="1"/>
+    <w:lsdException w:name="Table Web 3" w:semiHidden="1" w:unhideWhenUsed="1"/>
     <w:lsdException w:name="Balloon Text" w:semiHidden="1" w:unhideWhenUsed="1"/>
     <w:lsdException w:name="Table Grid" w:uiPriority="39"/>
     <w:lsdException w:name="Table Theme" w:semiHidden="1" w:unhideWhenUsed="1"/>
@@ -940,6 +2125,54 @@
       <w:contextualSpacing/>
     </w:pPr>
   </w:style>
+  <w:style w:type="paragraph" w:styleId="HTMLPreformatted">
+    <w:name w:val="HTML Preformatted"/>
+    <w:basedOn w:val="Normal"/>
+    <w:link w:val="HTMLPreformattedChar"/>
+    <w:uiPriority w:val="99"/>
+    <w:unhideWhenUsed/>
+    <w:rsid w:val="007E1140"/>
+    <w:pPr>
+      <w:tabs>
+        <w:tab w:val="left" w:pos="916"/>
+        <w:tab w:val="left" w:pos="1832"/>
+        <w:tab w:val="left" w:pos="2748"/>
+        <w:tab w:val="left" w:pos="3664"/>
+        <w:tab w:val="left" w:pos="4580"/>
+        <w:tab w:val="left" w:pos="5496"/>
+        <w:tab w:val="left" w:pos="6412"/>
+        <w:tab w:val="left" w:pos="7328"/>
+        <w:tab w:val="left" w:pos="8244"/>
+        <w:tab w:val="left" w:pos="9160"/>
+        <w:tab w:val="left" w:pos="10076"/>
+        <w:tab w:val="left" w:pos="10992"/>
+        <w:tab w:val="left" w:pos="11908"/>
+        <w:tab w:val="left" w:pos="12824"/>
+        <w:tab w:val="left" w:pos="13740"/>
+        <w:tab w:val="left" w:pos="14656"/>
+      </w:tabs>
+      <w:spacing w:after="0" w:line="240" w:lineRule="auto"/>
+    </w:pPr>
+    <w:rPr>
+      <w:rFonts w:ascii="Courier New" w:eastAsia="Times New Roman" w:hAnsi="Courier New" w:cs="Courier New"/>
+      <w:sz w:val="20"/>
+      <w:szCs w:val="20"/>
+      <w:lang w:val="en-GB" w:eastAsia="en-GB"/>
+    </w:rPr>
+  </w:style>
+  <w:style w:type="character" w:customStyle="1" w:styleId="HTMLPreformattedChar">
+    <w:name w:val="HTML Preformatted Char"/>
+    <w:basedOn w:val="DefaultParagraphFont"/>
+    <w:link w:val="HTMLPreformatted"/>
+    <w:uiPriority w:val="99"/>
+    <w:rsid w:val="007E1140"/>
+    <w:rPr>
+      <w:rFonts w:ascii="Courier New" w:eastAsia="Times New Roman" w:hAnsi="Courier New" w:cs="Courier New"/>
+      <w:sz w:val="20"/>
+      <w:szCs w:val="20"/>
+      <w:lang w:val="en-GB" w:eastAsia="en-GB"/>
+    </w:rPr>
+  </w:style>
 </w:styles>
 </file>
 

</xml_diff>

<commit_message>
Update Metasploit Lit Survey
</commit_message>
<xml_diff>
--- a/docs/Metasploit+Josh_Reflect.docx
+++ b/docs/Metasploit+Josh_Reflect.docx
@@ -80,7 +80,13 @@
         <w:rPr>
           <w:lang w:val="en-GB"/>
         </w:rPr>
-        <w:t xml:space="preserve">The Metasploit framework was developed to aid in this process buy providing a structured and contained way to attempt penetration on a system to test the security measures and their effectiveness.  </w:t>
+        <w:t xml:space="preserve">The Metasploit framework was developed to aid in this process by providing a structured and contained way to attempt penetration on a system to test the security measures and their effectiveness.  </w:t>
+      </w:r>
+      <w:r>
+        <w:rPr>
+          <w:lang w:val="en-GB"/>
+        </w:rPr>
+        <w:t xml:space="preserve">This is helpful for both countering security in the wrong hands as well as aiding in improving the security of organisations. </w:t>
       </w:r>
     </w:p>
     <w:p>
@@ -115,6 +121,262 @@
           <w:lang w:val="en-GB"/>
         </w:rPr>
       </w:pPr>
+      <w:r>
+        <w:rPr>
+          <w:lang w:val="en-GB"/>
+        </w:rPr>
+        <w:t>Before we can describe the ways that Metasploit can help organisations and how it counters security in the wrong hands, we need to understand what Metasploit is and how it functions.</w:t>
+      </w:r>
+      <w:r>
+        <w:rPr>
+          <w:lang w:val="en-GB"/>
+        </w:rPr>
+        <w:t xml:space="preserve"> Metasploit and its’ framework were originally designed and developed as a tool for security experts in various fields such as network security, security administrators, product vendors and any other security experts </w:t>
+      </w:r>
+      <w:r>
+        <w:rPr>
+          <w:lang w:val="en-GB"/>
+        </w:rPr>
+        <w:t xml:space="preserve">to use within their own field according to the specific needs of each. </w:t>
+      </w:r>
+      <w:r>
+        <w:rPr>
+          <w:lang w:val="en-GB"/>
+        </w:rPr>
+        <w:t>\cite{</w:t>
+      </w:r>
+      <w:proofErr w:type="spellStart"/>
+      <w:r>
+        <w:rPr>
+          <w:lang w:val="en-GB"/>
+        </w:rPr>
+        <w:t>testIDS</w:t>
+      </w:r>
+      <w:proofErr w:type="spellEnd"/>
+      <w:r>
+        <w:rPr>
+          <w:lang w:val="en-GB"/>
+        </w:rPr>
+        <w:t>}</w:t>
+      </w:r>
+    </w:p>
+    <w:p>
+      <w:pPr>
+        <w:spacing w:after="0"/>
+        <w:jc w:val="both"/>
+        <w:rPr>
+          <w:lang w:val="en-GB"/>
+        </w:rPr>
+      </w:pPr>
+    </w:p>
+    <w:p>
+      <w:pPr>
+        <w:spacing w:after="0"/>
+        <w:jc w:val="both"/>
+        <w:rPr>
+          <w:lang w:val="en-GB"/>
+        </w:rPr>
+      </w:pPr>
+      <w:r>
+        <w:rPr>
+          <w:lang w:val="en-GB"/>
+        </w:rPr>
+        <w:t>Other than that, Metasploit is describes as a tool that collectively combines exploits into one central hub for security experts and researchers</w:t>
+      </w:r>
+      <w:r>
+        <w:rPr>
+          <w:lang w:val="en-GB"/>
+        </w:rPr>
+        <w:t xml:space="preserve"> </w:t>
+      </w:r>
+      <w:r>
+        <w:rPr>
+          <w:lang w:val="en-GB"/>
+        </w:rPr>
+        <w:t xml:space="preserve">or alternatively as </w:t>
+      </w:r>
+      <w:r>
+        <w:rPr>
+          <w:lang w:val="en-GB"/>
+        </w:rPr>
+        <w:t xml:space="preserve">a project that contains information </w:t>
+      </w:r>
+      <w:r>
+        <w:rPr>
+          <w:lang w:val="en-GB"/>
+        </w:rPr>
+        <w:t>pertaining</w:t>
+      </w:r>
+      <w:r>
+        <w:rPr>
+          <w:lang w:val="en-GB"/>
+        </w:rPr>
+        <w:t xml:space="preserve"> to </w:t>
+      </w:r>
+      <w:r>
+        <w:rPr>
+          <w:lang w:val="en-GB"/>
+        </w:rPr>
+        <w:t>security</w:t>
+      </w:r>
+      <w:r>
+        <w:rPr>
+          <w:lang w:val="en-GB"/>
+        </w:rPr>
+        <w:t xml:space="preserve"> vulnerabilities and aids in the penetration testing of a system as well as the development of an intrusion detection system</w:t>
+      </w:r>
+      <w:r>
+        <w:rPr>
+          <w:lang w:val="en-GB"/>
+        </w:rPr>
+        <w:t>.</w:t>
+      </w:r>
+      <w:r>
+        <w:rPr>
+          <w:lang w:val="en-GB"/>
+        </w:rPr>
+        <w:t xml:space="preserve"> </w:t>
+      </w:r>
+      <w:r>
+        <w:rPr>
+          <w:lang w:val="en-GB"/>
+        </w:rPr>
+        <w:t>\cite{</w:t>
+      </w:r>
+      <w:proofErr w:type="spellStart"/>
+      <w:r>
+        <w:rPr>
+          <w:lang w:val="en-GB"/>
+        </w:rPr>
+        <w:t>goodDef</w:t>
+      </w:r>
+      <w:proofErr w:type="spellEnd"/>
+      <w:r>
+        <w:rPr>
+          <w:lang w:val="en-GB"/>
+        </w:rPr>
+        <w:t>}</w:t>
+      </w:r>
+      <w:r>
+        <w:rPr>
+          <w:lang w:val="en-GB"/>
+        </w:rPr>
+        <w:t xml:space="preserve"> </w:t>
+      </w:r>
+      <w:r>
+        <w:rPr>
+          <w:lang w:val="en-GB"/>
+        </w:rPr>
+        <w:t>\</w:t>
+      </w:r>
+      <w:r>
+        <w:rPr>
+          <w:lang w:val="en-GB"/>
+        </w:rPr>
+        <w:t>cite{</w:t>
+      </w:r>
+      <w:proofErr w:type="spellStart"/>
+      <w:r>
+        <w:rPr>
+          <w:lang w:val="en-GB"/>
+        </w:rPr>
+        <w:t>testIDS</w:t>
+      </w:r>
+      <w:proofErr w:type="spellEnd"/>
+      <w:r>
+        <w:rPr>
+          <w:lang w:val="en-GB"/>
+        </w:rPr>
+        <w:t>}</w:t>
+      </w:r>
+      <w:r>
+        <w:rPr>
+          <w:lang w:val="en-GB"/>
+        </w:rPr>
+        <w:t xml:space="preserve"> </w:t>
+      </w:r>
+      <w:r>
+        <w:rPr>
+          <w:lang w:val="en-GB"/>
+        </w:rPr>
+        <w:t xml:space="preserve">Penetration testing is a method of identifying certain </w:t>
+      </w:r>
+      <w:r>
+        <w:rPr>
+          <w:lang w:val="en-GB"/>
+        </w:rPr>
+        <w:t xml:space="preserve">vulnerabilities within a system be it a computer, network or website. </w:t>
+      </w:r>
+      <w:r>
+        <w:rPr>
+          <w:lang w:val="en-GB"/>
+        </w:rPr>
+        <w:t>\cite{</w:t>
+      </w:r>
+      <w:proofErr w:type="spellStart"/>
+      <w:r>
+        <w:rPr>
+          <w:lang w:val="en-GB"/>
+        </w:rPr>
+        <w:t>goodDef</w:t>
+      </w:r>
+      <w:proofErr w:type="spellEnd"/>
+      <w:r>
+        <w:rPr>
+          <w:lang w:val="en-GB"/>
+        </w:rPr>
+        <w:t xml:space="preserve">} </w:t>
+      </w:r>
+      <w:r>
+        <w:rPr>
+          <w:lang w:val="en-GB"/>
+        </w:rPr>
+        <w:t>As a process, it includes</w:t>
+      </w:r>
+      <w:r>
+        <w:rPr>
+          <w:lang w:val="en-GB"/>
+        </w:rPr>
+        <w:t xml:space="preserve"> gathering data on the system to determine where vulnerabilities may lie and then attempt to exploit them to test the measures put in place. </w:t>
+      </w:r>
+      <w:r>
+        <w:rPr>
+          <w:lang w:val="en-GB"/>
+        </w:rPr>
+        <w:t>\cite{</w:t>
+      </w:r>
+      <w:proofErr w:type="spellStart"/>
+      <w:r>
+        <w:rPr>
+          <w:lang w:val="en-GB"/>
+        </w:rPr>
+        <w:t>goodDef</w:t>
+      </w:r>
+      <w:proofErr w:type="spellEnd"/>
+      <w:r>
+        <w:rPr>
+          <w:lang w:val="en-GB"/>
+        </w:rPr>
+        <w:t>}</w:t>
+      </w:r>
+    </w:p>
+    <w:p>
+      <w:pPr>
+        <w:spacing w:after="0"/>
+        <w:jc w:val="both"/>
+        <w:rPr>
+          <w:lang w:val="en-GB"/>
+        </w:rPr>
+      </w:pPr>
+    </w:p>
+    <w:p>
+      <w:pPr>
+        <w:spacing w:after="0"/>
+        <w:jc w:val="both"/>
+        <w:rPr>
+          <w:lang w:val="en-GB"/>
+        </w:rPr>
+      </w:pPr>
       <w:bookmarkStart w:id="0" w:name="_GoBack"/>
       <w:bookmarkEnd w:id="0"/>
     </w:p>
@@ -126,12 +388,6 @@
           <w:lang w:val="en-GB"/>
         </w:rPr>
       </w:pPr>
-      <w:r>
-        <w:rPr>
-          <w:lang w:val="en-GB"/>
-        </w:rPr>
-        <w:t>How it counters security in the wrong hands</w:t>
-      </w:r>
     </w:p>
     <w:p>
       <w:pPr>
@@ -154,7 +410,7 @@
         <w:rPr>
           <w:lang w:val="en-GB"/>
         </w:rPr>
-        <w:t>How it improves the cyber security of an organisation</w:t>
+        <w:t>How it counters security in the wrong hands</w:t>
       </w:r>
     </w:p>
     <w:p>
@@ -165,6 +421,59 @@
           <w:lang w:val="en-GB"/>
         </w:rPr>
       </w:pPr>
+    </w:p>
+    <w:p>
+      <w:pPr>
+        <w:spacing w:after="0"/>
+        <w:jc w:val="both"/>
+        <w:rPr>
+          <w:lang w:val="en-GB"/>
+        </w:rPr>
+      </w:pPr>
+      <w:r>
+        <w:rPr>
+          <w:lang w:val="en-GB"/>
+        </w:rPr>
+        <w:t>How it improves the cyber security of an organisation</w:t>
+      </w:r>
+    </w:p>
+    <w:p>
+      <w:pPr>
+        <w:spacing w:after="0"/>
+        <w:jc w:val="both"/>
+        <w:rPr>
+          <w:lang w:val="en-GB"/>
+        </w:rPr>
+      </w:pPr>
+    </w:p>
+    <w:p>
+      <w:pPr>
+        <w:spacing w:after="0"/>
+        <w:jc w:val="both"/>
+        <w:rPr>
+          <w:lang w:val="en-GB"/>
+        </w:rPr>
+      </w:pPr>
+      <w:r>
+        <w:rPr>
+          <w:lang w:val="en-GB"/>
+        </w:rPr>
+        <w:t>\cite{</w:t>
+      </w:r>
+      <w:proofErr w:type="spellStart"/>
+      <w:r>
+        <w:rPr>
+          <w:lang w:val="en-GB"/>
+        </w:rPr>
+        <w:t>goodDef</w:t>
+      </w:r>
+      <w:proofErr w:type="spellEnd"/>
+      <w:r>
+        <w:rPr>
+          <w:lang w:val="en-GB"/>
+        </w:rPr>
+        <w:t>}</w:t>
+      </w:r>
     </w:p>
     <w:p>
       <w:pPr>
@@ -548,6 +857,7 @@
           <w:szCs w:val="20"/>
           <w:lang w:val="en-GB" w:eastAsia="en-GB"/>
         </w:rPr>
+        <w:lastRenderedPageBreak/>
         <w:t xml:space="preserve">  pages</w:t>
       </w:r>
       <w:proofErr w:type="gramStart"/>
@@ -1034,7 +1344,6 @@
         <w:pStyle w:val="HTMLPreformatted"/>
       </w:pPr>
       <w:r>
-        <w:lastRenderedPageBreak/>
         <w:t>@</w:t>
       </w:r>
       <w:proofErr w:type="gramStart"/>

</xml_diff>

<commit_message>
Docs + Blog updated
</commit_message>
<xml_diff>
--- a/docs/Metasploit+Josh_Reflect.docx
+++ b/docs/Metasploit+Josh_Reflect.docx
@@ -1,6 +1,6 @@
 
 <file path=word/document.xml><?xml version="1.0" encoding="utf-8"?>
-<w:document xmlns:wpc="http://schemas.microsoft.com/office/word/2010/wordprocessingCanvas" xmlns:cx="http://schemas.microsoft.com/office/drawing/2014/chartex" xmlns:cx1="http://schemas.microsoft.com/office/drawing/2015/9/8/chartex" xmlns:cx2="http://schemas.microsoft.com/office/drawing/2015/10/21/chartex" xmlns:cx3="http://schemas.microsoft.com/office/drawing/2016/5/9/chartex" xmlns:cx4="http://schemas.microsoft.com/office/drawing/2016/5/10/chartex" xmlns:cx5="http://schemas.microsoft.com/office/drawing/2016/5/11/chartex" xmlns:cx6="http://schemas.microsoft.com/office/drawing/2016/5/12/chartex" xmlns:cx7="http://schemas.microsoft.com/office/drawing/2016/5/13/chartex" xmlns:cx8="http://schemas.microsoft.com/office/drawing/2016/5/14/chartex" xmlns:mc="http://schemas.openxmlformats.org/markup-compatibility/2006" xmlns:aink="http://schemas.microsoft.com/office/drawing/2016/ink" xmlns:am3d="http://schemas.microsoft.com/office/drawing/2017/model3d" xmlns:o="urn:schemas-microsoft-com:office:office" xmlns:r="http://schemas.openxmlformats.org/officeDocument/2006/relationships" xmlns:m="http://schemas.openxmlformats.org/officeDocument/2006/math" xmlns:v="urn:schemas-microsoft-com:vml" xmlns:wp14="http://schemas.microsoft.com/office/word/2010/wordprocessingDrawing" xmlns:wp="http://schemas.openxmlformats.org/drawingml/2006/wordprocessingDrawing" xmlns:w10="urn:schemas-microsoft-com:office:word" xmlns:w="http://schemas.openxmlformats.org/wordprocessingml/2006/main" xmlns:w14="http://schemas.microsoft.com/office/word/2010/wordml" xmlns:w15="http://schemas.microsoft.com/office/word/2012/wordml" xmlns:w16cex="http://schemas.microsoft.com/office/word/2018/wordml/cex" xmlns:w16cid="http://schemas.microsoft.com/office/word/2016/wordml/cid" xmlns:w16="http://schemas.microsoft.com/office/word/2018/wordml" xmlns:w16se="http://schemas.microsoft.com/office/word/2015/wordml/symex" xmlns:wpg="http://schemas.microsoft.com/office/word/2010/wordprocessingGroup" xmlns:wpi="http://schemas.microsoft.com/office/word/2010/wordprocessingInk" xmlns:wne="http://schemas.microsoft.com/office/word/2006/wordml" xmlns:wps="http://schemas.microsoft.com/office/word/2010/wordprocessingShape" mc:Ignorable="w14 w15 w16se w16cid w16 w16cex wp14">
+<w:document xmlns:wpc="http://schemas.microsoft.com/office/word/2010/wordprocessingCanvas" xmlns:cx="http://schemas.microsoft.com/office/drawing/2014/chartex" xmlns:cx1="http://schemas.microsoft.com/office/drawing/2015/9/8/chartex" xmlns:mc="http://schemas.openxmlformats.org/markup-compatibility/2006" xmlns:o="urn:schemas-microsoft-com:office:office" xmlns:r="http://schemas.openxmlformats.org/officeDocument/2006/relationships" xmlns:m="http://schemas.openxmlformats.org/officeDocument/2006/math" xmlns:v="urn:schemas-microsoft-com:vml" xmlns:wp14="http://schemas.microsoft.com/office/word/2010/wordprocessingDrawing" xmlns:wp="http://schemas.openxmlformats.org/drawingml/2006/wordprocessingDrawing" xmlns:w10="urn:schemas-microsoft-com:office:word" xmlns:w="http://schemas.openxmlformats.org/wordprocessingml/2006/main" xmlns:w14="http://schemas.microsoft.com/office/word/2010/wordml" xmlns:w15="http://schemas.microsoft.com/office/word/2012/wordml" xmlns:w16se="http://schemas.microsoft.com/office/word/2015/wordml/symex" xmlns:wpg="http://schemas.microsoft.com/office/word/2010/wordprocessingGroup" xmlns:wpi="http://schemas.microsoft.com/office/word/2010/wordprocessingInk" xmlns:wne="http://schemas.microsoft.com/office/word/2006/wordml" xmlns:wps="http://schemas.microsoft.com/office/word/2010/wordprocessingShape" mc:Ignorable="w14 w15 w16se wp14">
   <w:body>
     <w:p>
       <w:pPr>
@@ -137,7 +137,13 @@
         <w:rPr>
           <w:lang w:val="en-GB"/>
         </w:rPr>
-        <w:t xml:space="preserve">to use within their own field according to the specific needs of each. </w:t>
+        <w:t>to use within their own field according</w:t>
+      </w:r>
+      <w:r>
+        <w:rPr>
+          <w:lang w:val="en-GB"/>
+        </w:rPr>
+        <w:t xml:space="preserve"> to the specific needs of each.</w:t>
       </w:r>
       <w:r>
         <w:rPr>
@@ -235,122 +241,34 @@
         <w:rPr>
           <w:lang w:val="en-GB"/>
         </w:rPr>
+        <w:t>\cite{</w:t>
+      </w:r>
+      <w:proofErr w:type="spellStart"/>
+      <w:r>
+        <w:rPr>
+          <w:lang w:val="en-GB"/>
+        </w:rPr>
+        <w:t>goodDef</w:t>
+      </w:r>
+      <w:proofErr w:type="spellEnd"/>
+      <w:r>
+        <w:rPr>
+          <w:lang w:val="en-GB"/>
+        </w:rPr>
+        <w:t>,</w:t>
+      </w:r>
+      <w:r>
+        <w:rPr>
+          <w:lang w:val="en-GB"/>
+        </w:rPr>
         <w:t xml:space="preserve"> </w:t>
       </w:r>
-      <w:r>
-        <w:rPr>
-          <w:lang w:val="en-GB"/>
-        </w:rPr>
-        <w:t>\cite{</w:t>
-      </w:r>
-      <w:proofErr w:type="spellStart"/>
-      <w:r>
-        <w:rPr>
-          <w:lang w:val="en-GB"/>
-        </w:rPr>
-        <w:t>goodDef</w:t>
-      </w:r>
-      <w:proofErr w:type="spellEnd"/>
-      <w:r>
-        <w:rPr>
-          <w:lang w:val="en-GB"/>
-        </w:rPr>
-        <w:t>}</w:t>
-      </w:r>
-      <w:r>
-        <w:rPr>
-          <w:lang w:val="en-GB"/>
-        </w:rPr>
-        <w:t xml:space="preserve"> </w:t>
-      </w:r>
-      <w:r>
-        <w:rPr>
-          <w:lang w:val="en-GB"/>
-        </w:rPr>
-        <w:t>\</w:t>
-      </w:r>
-      <w:r>
-        <w:rPr>
-          <w:lang w:val="en-GB"/>
-        </w:rPr>
-        <w:t>cite{</w:t>
-      </w:r>
       <w:proofErr w:type="spellStart"/>
       <w:r>
         <w:rPr>
           <w:lang w:val="en-GB"/>
         </w:rPr>
         <w:t>testIDS</w:t>
-      </w:r>
-      <w:proofErr w:type="spellEnd"/>
-      <w:r>
-        <w:rPr>
-          <w:lang w:val="en-GB"/>
-        </w:rPr>
-        <w:t>}</w:t>
-      </w:r>
-      <w:r>
-        <w:rPr>
-          <w:lang w:val="en-GB"/>
-        </w:rPr>
-        <w:t xml:space="preserve"> </w:t>
-      </w:r>
-      <w:r>
-        <w:rPr>
-          <w:lang w:val="en-GB"/>
-        </w:rPr>
-        <w:t xml:space="preserve">Penetration testing is a method of identifying certain </w:t>
-      </w:r>
-      <w:r>
-        <w:rPr>
-          <w:lang w:val="en-GB"/>
-        </w:rPr>
-        <w:t xml:space="preserve">vulnerabilities within a system be it a computer, network or website. </w:t>
-      </w:r>
-      <w:r>
-        <w:rPr>
-          <w:lang w:val="en-GB"/>
-        </w:rPr>
-        <w:t>\cite{</w:t>
-      </w:r>
-      <w:proofErr w:type="spellStart"/>
-      <w:r>
-        <w:rPr>
-          <w:lang w:val="en-GB"/>
-        </w:rPr>
-        <w:t>goodDef</w:t>
-      </w:r>
-      <w:proofErr w:type="spellEnd"/>
-      <w:r>
-        <w:rPr>
-          <w:lang w:val="en-GB"/>
-        </w:rPr>
-        <w:t xml:space="preserve">} </w:t>
-      </w:r>
-      <w:r>
-        <w:rPr>
-          <w:lang w:val="en-GB"/>
-        </w:rPr>
-        <w:t>As a process, it includes</w:t>
-      </w:r>
-      <w:r>
-        <w:rPr>
-          <w:lang w:val="en-GB"/>
-        </w:rPr>
-        <w:t xml:space="preserve"> gathering data on the system to determine where vulnerabilities may lie and then attempt to exploit them to test the measures put in place. </w:t>
-      </w:r>
-      <w:r>
-        <w:rPr>
-          <w:lang w:val="en-GB"/>
-        </w:rPr>
-        <w:t>\cite{</w:t>
-      </w:r>
-      <w:proofErr w:type="spellStart"/>
-      <w:r>
-        <w:rPr>
-          <w:lang w:val="en-GB"/>
-        </w:rPr>
-        <w:t>goodDef</w:t>
       </w:r>
       <w:proofErr w:type="spellEnd"/>
       <w:r>
@@ -377,8 +295,88 @@
           <w:lang w:val="en-GB"/>
         </w:rPr>
       </w:pPr>
-      <w:bookmarkStart w:id="0" w:name="_GoBack"/>
-      <w:bookmarkEnd w:id="0"/>
+      <w:r>
+        <w:rPr>
+          <w:lang w:val="en-GB"/>
+        </w:rPr>
+        <w:t xml:space="preserve">Penetration testing is a method of identifying certain </w:t>
+      </w:r>
+      <w:r>
+        <w:rPr>
+          <w:lang w:val="en-GB"/>
+        </w:rPr>
+        <w:t xml:space="preserve">vulnerabilities within a system be it </w:t>
+      </w:r>
+      <w:r>
+        <w:rPr>
+          <w:lang w:val="en-GB"/>
+        </w:rPr>
+        <w:t xml:space="preserve">a computer, network or website. </w:t>
+      </w:r>
+      <w:r>
+        <w:rPr>
+          <w:lang w:val="en-GB"/>
+        </w:rPr>
+        <w:t>As a process, it includes</w:t>
+      </w:r>
+      <w:r>
+        <w:rPr>
+          <w:lang w:val="en-GB"/>
+        </w:rPr>
+        <w:t xml:space="preserve"> gathering data on the system to determine where vulnerabilities may lie and then attempt to exploit them to te</w:t>
+      </w:r>
+      <w:r>
+        <w:rPr>
+          <w:lang w:val="en-GB"/>
+        </w:rPr>
+        <w:t>st the measures put in place.</w:t>
+      </w:r>
+      <w:r>
+        <w:rPr>
+          <w:lang w:val="en-GB"/>
+        </w:rPr>
+        <w:t>\</w:t>
+      </w:r>
+      <w:proofErr w:type="gramStart"/>
+      <w:r>
+        <w:rPr>
+          <w:lang w:val="en-GB"/>
+        </w:rPr>
+        <w:t>cite{</w:t>
+      </w:r>
+      <w:proofErr w:type="spellStart"/>
+      <w:proofErr w:type="gramEnd"/>
+      <w:r>
+        <w:rPr>
+          <w:lang w:val="en-GB"/>
+        </w:rPr>
+        <w:t>goodDef</w:t>
+      </w:r>
+      <w:proofErr w:type="spellEnd"/>
+      <w:r>
+        <w:rPr>
+          <w:lang w:val="en-GB"/>
+        </w:rPr>
+        <w:t>}</w:t>
+      </w:r>
+    </w:p>
+    <w:p>
+      <w:pPr>
+        <w:spacing w:after="0"/>
+        <w:jc w:val="both"/>
+        <w:rPr>
+          <w:lang w:val="en-GB"/>
+        </w:rPr>
+      </w:pPr>
+    </w:p>
+    <w:p>
+      <w:pPr>
+        <w:spacing w:after="0"/>
+        <w:jc w:val="both"/>
+        <w:rPr>
+          <w:lang w:val="en-GB"/>
+        </w:rPr>
+      </w:pPr>
     </w:p>
     <w:p>
       <w:pPr>
@@ -525,6 +523,7 @@
           <w:lang w:val="en-GB" w:eastAsia="en-GB"/>
         </w:rPr>
       </w:pPr>
+      <w:proofErr w:type="gramStart"/>
       <w:r>
         <w:rPr>
           <w:rFonts w:ascii="Courier New" w:eastAsia="Times New Roman" w:hAnsi="Courier New" w:cs="Courier New"/>
@@ -535,7 +534,6 @@
         <w:t>@</w:t>
       </w:r>
       <w:proofErr w:type="spellStart"/>
-      <w:proofErr w:type="gramStart"/>
       <w:r>
         <w:rPr>
           <w:rFonts w:ascii="Courier New" w:eastAsia="Times New Roman" w:hAnsi="Courier New" w:cs="Courier New"/>
@@ -612,7 +610,7 @@
           <w:szCs w:val="20"/>
           <w:lang w:val="en-GB" w:eastAsia="en-GB"/>
         </w:rPr>
-        <w:t xml:space="preserve">  title</w:t>
+        <w:t xml:space="preserve">  </w:t>
       </w:r>
       <w:proofErr w:type="gramStart"/>
       <w:r>
@@ -622,7 +620,7 @@
           <w:szCs w:val="20"/>
           <w:lang w:val="en-GB" w:eastAsia="en-GB"/>
         </w:rPr>
-        <w:t>={</w:t>
+        <w:t>title</w:t>
       </w:r>
       <w:proofErr w:type="gramEnd"/>
       <w:r>
@@ -632,7 +630,7 @@
           <w:szCs w:val="20"/>
           <w:lang w:val="en-GB" w:eastAsia="en-GB"/>
         </w:rPr>
-        <w:t>A Study on Metasploit Framework: A Pen-Testing Tool},</w:t>
+        <w:t>={A Study on Metasploit Framework: A Pen-Testing Tool},</w:t>
       </w:r>
     </w:p>
     <w:p>
@@ -670,7 +668,7 @@
           <w:szCs w:val="20"/>
           <w:lang w:val="en-GB" w:eastAsia="en-GB"/>
         </w:rPr>
-        <w:t xml:space="preserve">  author</w:t>
+        <w:t xml:space="preserve">  </w:t>
       </w:r>
       <w:proofErr w:type="gramStart"/>
       <w:r>
@@ -680,7 +678,7 @@
           <w:szCs w:val="20"/>
           <w:lang w:val="en-GB" w:eastAsia="en-GB"/>
         </w:rPr>
-        <w:t>={</w:t>
+        <w:t>author</w:t>
       </w:r>
       <w:proofErr w:type="gramEnd"/>
       <w:r>
@@ -690,7 +688,27 @@
           <w:szCs w:val="20"/>
           <w:lang w:val="en-GB" w:eastAsia="en-GB"/>
         </w:rPr>
-        <w:t xml:space="preserve">Raj, Sudhanshu and </w:t>
+        <w:t xml:space="preserve">={Raj, </w:t>
+      </w:r>
+      <w:proofErr w:type="spellStart"/>
+      <w:r>
+        <w:rPr>
+          <w:rFonts w:ascii="Courier New" w:eastAsia="Times New Roman" w:hAnsi="Courier New" w:cs="Courier New"/>
+          <w:sz w:val="20"/>
+          <w:szCs w:val="20"/>
+          <w:lang w:val="en-GB" w:eastAsia="en-GB"/>
+        </w:rPr>
+        <w:t>Sudhanshu</w:t>
+      </w:r>
+      <w:proofErr w:type="spellEnd"/>
+      <w:r>
+        <w:rPr>
+          <w:rFonts w:ascii="Courier New" w:eastAsia="Times New Roman" w:hAnsi="Courier New" w:cs="Courier New"/>
+          <w:sz w:val="20"/>
+          <w:szCs w:val="20"/>
+          <w:lang w:val="en-GB" w:eastAsia="en-GB"/>
+        </w:rPr>
+        <w:t xml:space="preserve"> and </w:t>
       </w:r>
       <w:proofErr w:type="spellStart"/>
       <w:r>
@@ -768,9 +786,11 @@
           <w:szCs w:val="20"/>
           <w:lang w:val="en-GB" w:eastAsia="en-GB"/>
         </w:rPr>
+        <w:lastRenderedPageBreak/>
         <w:t xml:space="preserve">  </w:t>
       </w:r>
       <w:proofErr w:type="spellStart"/>
+      <w:proofErr w:type="gramStart"/>
       <w:r>
         <w:rPr>
           <w:rFonts w:ascii="Courier New" w:eastAsia="Times New Roman" w:hAnsi="Courier New" w:cs="Courier New"/>
@@ -781,16 +801,6 @@
         <w:t>booktitle</w:t>
       </w:r>
       <w:proofErr w:type="spellEnd"/>
-      <w:proofErr w:type="gramStart"/>
-      <w:r>
-        <w:rPr>
-          <w:rFonts w:ascii="Courier New" w:eastAsia="Times New Roman" w:hAnsi="Courier New" w:cs="Courier New"/>
-          <w:sz w:val="20"/>
-          <w:szCs w:val="20"/>
-          <w:lang w:val="en-GB" w:eastAsia="en-GB"/>
-        </w:rPr>
-        <w:t>={</w:t>
-      </w:r>
       <w:proofErr w:type="gramEnd"/>
       <w:r>
         <w:rPr>
@@ -799,7 +809,7 @@
           <w:szCs w:val="20"/>
           <w:lang w:val="en-GB" w:eastAsia="en-GB"/>
         </w:rPr>
-        <w:t>2020 International Conference on Computational Performance Evaluation (</w:t>
+        <w:t>={2020 International Conference on Computational Performance Evaluation (</w:t>
       </w:r>
       <w:proofErr w:type="spellStart"/>
       <w:r>
@@ -857,8 +867,7 @@
           <w:szCs w:val="20"/>
           <w:lang w:val="en-GB" w:eastAsia="en-GB"/>
         </w:rPr>
-        <w:lastRenderedPageBreak/>
-        <w:t xml:space="preserve">  pages</w:t>
+        <w:t xml:space="preserve">  </w:t>
       </w:r>
       <w:proofErr w:type="gramStart"/>
       <w:r>
@@ -868,7 +877,7 @@
           <w:szCs w:val="20"/>
           <w:lang w:val="en-GB" w:eastAsia="en-GB"/>
         </w:rPr>
-        <w:t>={</w:t>
+        <w:t>pages</w:t>
       </w:r>
       <w:proofErr w:type="gramEnd"/>
       <w:r>
@@ -878,7 +887,7 @@
           <w:szCs w:val="20"/>
           <w:lang w:val="en-GB" w:eastAsia="en-GB"/>
         </w:rPr>
-        <w:t>296--302},</w:t>
+        <w:t>={296--302},</w:t>
       </w:r>
     </w:p>
     <w:p>
@@ -916,7 +925,7 @@
           <w:szCs w:val="20"/>
           <w:lang w:val="en-GB" w:eastAsia="en-GB"/>
         </w:rPr>
-        <w:t xml:space="preserve">  year</w:t>
+        <w:t xml:space="preserve">  </w:t>
       </w:r>
       <w:proofErr w:type="gramStart"/>
       <w:r>
@@ -926,7 +935,7 @@
           <w:szCs w:val="20"/>
           <w:lang w:val="en-GB" w:eastAsia="en-GB"/>
         </w:rPr>
-        <w:t>={</w:t>
+        <w:t>year</w:t>
       </w:r>
       <w:proofErr w:type="gramEnd"/>
       <w:r>
@@ -936,7 +945,7 @@
           <w:szCs w:val="20"/>
           <w:lang w:val="en-GB" w:eastAsia="en-GB"/>
         </w:rPr>
-        <w:t>2020},</w:t>
+        <w:t>={2020},</w:t>
       </w:r>
     </w:p>
     <w:p>
@@ -1026,25 +1035,212 @@
       <w:pPr>
         <w:pStyle w:val="HTMLPreformatted"/>
       </w:pPr>
+      <w:proofErr w:type="gramStart"/>
       <w:r>
         <w:t>@</w:t>
       </w:r>
       <w:proofErr w:type="spellStart"/>
+      <w:r>
+        <w:t>inproceedings</w:t>
+      </w:r>
+      <w:proofErr w:type="spellEnd"/>
+      <w:r>
+        <w:t>{</w:t>
+      </w:r>
+      <w:proofErr w:type="spellStart"/>
+      <w:proofErr w:type="gramEnd"/>
+      <w:r>
+        <w:t>use</w:t>
+      </w:r>
+      <w:r>
+        <w:t>sEvade</w:t>
+      </w:r>
+      <w:proofErr w:type="spellEnd"/>
+      <w:r>
+        <w:t>,</w:t>
+      </w:r>
+    </w:p>
+    <w:p>
+      <w:pPr>
+        <w:pStyle w:val="HTMLPreformatted"/>
+      </w:pPr>
+      <w:r>
+        <w:t xml:space="preserve">  </w:t>
+      </w:r>
       <w:proofErr w:type="gramStart"/>
       <w:r>
-        <w:t>inproceedings</w:t>
-      </w:r>
-      <w:proofErr w:type="spellEnd"/>
-      <w:r>
-        <w:t>{</w:t>
-      </w:r>
-      <w:proofErr w:type="spellStart"/>
+        <w:t>title</w:t>
+      </w:r>
       <w:proofErr w:type="gramEnd"/>
       <w:r>
-        <w:t>use</w:t>
-      </w:r>
-      <w:r>
-        <w:t>sEvade</w:t>
+        <w:t xml:space="preserve">={Applied comparative evaluation of the </w:t>
+      </w:r>
+      <w:proofErr w:type="spellStart"/>
+      <w:r>
+        <w:t>metasploit</w:t>
+      </w:r>
+      <w:proofErr w:type="spellEnd"/>
+      <w:r>
+        <w:t xml:space="preserve"> evasion module},</w:t>
+      </w:r>
+    </w:p>
+    <w:p>
+      <w:pPr>
+        <w:pStyle w:val="HTMLPreformatted"/>
+      </w:pPr>
+      <w:r>
+        <w:t xml:space="preserve">  </w:t>
+      </w:r>
+      <w:proofErr w:type="gramStart"/>
+      <w:r>
+        <w:t>author</w:t>
+      </w:r>
+      <w:proofErr w:type="gramEnd"/>
+      <w:r>
+        <w:t xml:space="preserve">={Casey, Peter and </w:t>
+      </w:r>
+      <w:proofErr w:type="spellStart"/>
+      <w:r>
+        <w:t>Topor</w:t>
+      </w:r>
+      <w:proofErr w:type="spellEnd"/>
+      <w:r>
+        <w:t xml:space="preserve">, Mateusz and Hennessy, Emily and </w:t>
+      </w:r>
+      <w:proofErr w:type="spellStart"/>
+      <w:r>
+        <w:t>Alrabaee</w:t>
+      </w:r>
+      <w:proofErr w:type="spellEnd"/>
+      <w:r>
+        <w:t xml:space="preserve">, </w:t>
+      </w:r>
+      <w:proofErr w:type="spellStart"/>
+      <w:r>
+        <w:t>Saed</w:t>
+      </w:r>
+      <w:proofErr w:type="spellEnd"/>
+      <w:r>
+        <w:t xml:space="preserve"> and </w:t>
+      </w:r>
+      <w:proofErr w:type="spellStart"/>
+      <w:r>
+        <w:t>Aloqaily</w:t>
+      </w:r>
+      <w:proofErr w:type="spellEnd"/>
+      <w:r>
+        <w:t xml:space="preserve">, </w:t>
+      </w:r>
+      <w:proofErr w:type="spellStart"/>
+      <w:r>
+        <w:t>Moayad</w:t>
+      </w:r>
+      <w:proofErr w:type="spellEnd"/>
+      <w:r>
+        <w:t xml:space="preserve"> and </w:t>
+      </w:r>
+      <w:proofErr w:type="spellStart"/>
+      <w:r>
+        <w:t>Boukerche</w:t>
+      </w:r>
+      <w:proofErr w:type="spellEnd"/>
+      <w:r>
+        <w:t xml:space="preserve">, </w:t>
+      </w:r>
+      <w:proofErr w:type="spellStart"/>
+      <w:r>
+        <w:t>Azzedine</w:t>
+      </w:r>
+      <w:proofErr w:type="spellEnd"/>
+      <w:r>
+        <w:t>},</w:t>
+      </w:r>
+    </w:p>
+    <w:p>
+      <w:pPr>
+        <w:pStyle w:val="HTMLPreformatted"/>
+      </w:pPr>
+      <w:r>
+        <w:t xml:space="preserve">  </w:t>
+      </w:r>
+      <w:proofErr w:type="spellStart"/>
+      <w:proofErr w:type="gramStart"/>
+      <w:r>
+        <w:t>booktitle</w:t>
+      </w:r>
+      <w:proofErr w:type="spellEnd"/>
+      <w:proofErr w:type="gramEnd"/>
+      <w:r>
+        <w:t>={2019 IEEE symposium on computers and communications (ISCC)},</w:t>
+      </w:r>
+    </w:p>
+    <w:p>
+      <w:pPr>
+        <w:pStyle w:val="HTMLPreformatted"/>
+      </w:pPr>
+      <w:r>
+        <w:t xml:space="preserve">  </w:t>
+      </w:r>
+      <w:proofErr w:type="gramStart"/>
+      <w:r>
+        <w:t>pages</w:t>
+      </w:r>
+      <w:proofErr w:type="gramEnd"/>
+      <w:r>
+        <w:t>={1--6},</w:t>
+      </w:r>
+    </w:p>
+    <w:p>
+      <w:pPr>
+        <w:pStyle w:val="HTMLPreformatted"/>
+      </w:pPr>
+      <w:r>
+        <w:t xml:space="preserve">  </w:t>
+      </w:r>
+      <w:proofErr w:type="gramStart"/>
+      <w:r>
+        <w:t>year</w:t>
+      </w:r>
+      <w:proofErr w:type="gramEnd"/>
+      <w:r>
+        <w:t>={2019},</w:t>
+      </w:r>
+    </w:p>
+    <w:p>
+      <w:pPr>
+        <w:pStyle w:val="HTMLPreformatted"/>
+      </w:pPr>
+      <w:r>
+        <w:t xml:space="preserve">  organization={IEEE}</w:t>
+      </w:r>
+    </w:p>
+    <w:p>
+      <w:pPr>
+        <w:pStyle w:val="HTMLPreformatted"/>
+      </w:pPr>
+      <w:r>
+        <w:t>}</w:t>
+      </w:r>
+    </w:p>
+    <w:p>
+      <w:pPr>
+        <w:rPr>
+          <w:lang w:val="en-GB"/>
+        </w:rPr>
+      </w:pPr>
+    </w:p>
+    <w:p>
+      <w:pPr>
+        <w:pStyle w:val="HTMLPreformatted"/>
+      </w:pPr>
+      <w:proofErr w:type="gramStart"/>
+      <w:r>
+        <w:t>@article{</w:t>
+      </w:r>
+      <w:proofErr w:type="spellStart"/>
+      <w:proofErr w:type="gramEnd"/>
+      <w:r>
+        <w:t>testIDS</w:t>
       </w:r>
       <w:proofErr w:type="spellEnd"/>
       <w:r>
@@ -1056,23 +1252,203 @@
         <w:pStyle w:val="HTMLPreformatted"/>
       </w:pPr>
       <w:r>
-        <w:t xml:space="preserve">  title</w:t>
+        <w:t xml:space="preserve">  </w:t>
       </w:r>
       <w:proofErr w:type="gramStart"/>
       <w:r>
+        <w:t>title</w:t>
+      </w:r>
+      <w:proofErr w:type="gramEnd"/>
+      <w:r>
+        <w:t>={An analysis of the ids penetration tool: Metasploit},</w:t>
+      </w:r>
+    </w:p>
+    <w:p>
+      <w:pPr>
+        <w:pStyle w:val="HTMLPreformatted"/>
+      </w:pPr>
+      <w:r>
+        <w:t xml:space="preserve">  </w:t>
+      </w:r>
+      <w:proofErr w:type="gramStart"/>
+      <w:r>
+        <w:t>author</w:t>
+      </w:r>
+      <w:proofErr w:type="gramEnd"/>
+      <w:r>
+        <w:t>={Marquez, Carlos Joshua},</w:t>
+      </w:r>
+    </w:p>
+    <w:p>
+      <w:pPr>
+        <w:pStyle w:val="HTMLPreformatted"/>
+      </w:pPr>
+      <w:r>
+        <w:t xml:space="preserve">  </w:t>
+      </w:r>
+      <w:proofErr w:type="gramStart"/>
+      <w:r>
+        <w:t>journal</w:t>
+      </w:r>
+      <w:proofErr w:type="gramEnd"/>
+      <w:r>
+        <w:t>={The InfoSec Writers Text Library, Dec},</w:t>
+      </w:r>
+    </w:p>
+    <w:p>
+      <w:pPr>
+        <w:pStyle w:val="HTMLPreformatted"/>
+      </w:pPr>
+      <w:r>
+        <w:t xml:space="preserve">  </w:t>
+      </w:r>
+      <w:proofErr w:type="gramStart"/>
+      <w:r>
+        <w:t>volume</w:t>
+      </w:r>
+      <w:proofErr w:type="gramEnd"/>
+      <w:r>
+        <w:t>={9},</w:t>
+      </w:r>
+    </w:p>
+    <w:p>
+      <w:pPr>
+        <w:pStyle w:val="HTMLPreformatted"/>
+      </w:pPr>
+      <w:r>
+        <w:t xml:space="preserve">  </w:t>
+      </w:r>
+      <w:proofErr w:type="gramStart"/>
+      <w:r>
+        <w:t>year</w:t>
+      </w:r>
+      <w:proofErr w:type="gramEnd"/>
+      <w:r>
+        <w:t>={2010}</w:t>
+      </w:r>
+    </w:p>
+    <w:p>
+      <w:pPr>
+        <w:pStyle w:val="HTMLPreformatted"/>
+      </w:pPr>
+      <w:r>
+        <w:t>}</w:t>
+      </w:r>
+    </w:p>
+    <w:p>
+      <w:pPr>
+        <w:rPr>
+          <w:lang w:val="en-GB"/>
+        </w:rPr>
+      </w:pPr>
+    </w:p>
+    <w:p>
+      <w:pPr>
+        <w:pStyle w:val="HTMLPreformatted"/>
+      </w:pPr>
+      <w:proofErr w:type="gramStart"/>
+      <w:r>
+        <w:t>@article{</w:t>
+      </w:r>
+      <w:proofErr w:type="spellStart"/>
+      <w:proofErr w:type="gramEnd"/>
+      <w:r>
+        <w:t>test</w:t>
+      </w:r>
+      <w:r>
+        <w:t>web</w:t>
+      </w:r>
+      <w:proofErr w:type="spellEnd"/>
+      <w:r>
+        <w:t>,</w:t>
+      </w:r>
+    </w:p>
+    <w:p>
+      <w:pPr>
+        <w:pStyle w:val="HTMLPreformatted"/>
+      </w:pPr>
+      <w:r>
+        <w:t xml:space="preserve">  </w:t>
+      </w:r>
+      <w:proofErr w:type="gramStart"/>
+      <w:r>
+        <w:t>title</w:t>
+      </w:r>
+      <w:proofErr w:type="gramEnd"/>
+      <w:r>
+        <w:t xml:space="preserve">={Web penetration testing using </w:t>
+      </w:r>
+      <w:proofErr w:type="spellStart"/>
+      <w:r>
+        <w:t>nessus</w:t>
+      </w:r>
+      <w:proofErr w:type="spellEnd"/>
+      <w:r>
+        <w:t xml:space="preserve"> and </w:t>
+      </w:r>
+      <w:proofErr w:type="spellStart"/>
+      <w:r>
+        <w:t>metasploit</w:t>
+      </w:r>
+      <w:proofErr w:type="spellEnd"/>
+      <w:r>
+        <w:t xml:space="preserve"> tool},</w:t>
+      </w:r>
+    </w:p>
+    <w:p>
+      <w:pPr>
+        <w:pStyle w:val="HTMLPreformatted"/>
+      </w:pPr>
+      <w:r>
+        <w:t xml:space="preserve">  </w:t>
+      </w:r>
+      <w:proofErr w:type="gramStart"/>
+      <w:r>
+        <w:t>author</w:t>
+      </w:r>
+      <w:proofErr w:type="gramEnd"/>
+      <w:r>
         <w:t>={</w:t>
       </w:r>
+      <w:proofErr w:type="spellStart"/>
+      <w:r>
+        <w:t>Mukhopadhyay</w:t>
+      </w:r>
+      <w:proofErr w:type="spellEnd"/>
+      <w:r>
+        <w:t xml:space="preserve">, </w:t>
+      </w:r>
+      <w:proofErr w:type="spellStart"/>
+      <w:r>
+        <w:t>Indraneel</w:t>
+      </w:r>
+      <w:proofErr w:type="spellEnd"/>
+      <w:r>
+        <w:t xml:space="preserve"> and </w:t>
+      </w:r>
+      <w:proofErr w:type="spellStart"/>
+      <w:r>
+        <w:t>Goswami</w:t>
+      </w:r>
+      <w:proofErr w:type="spellEnd"/>
+      <w:r>
+        <w:t>, S and Mandal, E},</w:t>
+      </w:r>
+    </w:p>
+    <w:p>
+      <w:pPr>
+        <w:pStyle w:val="HTMLPreformatted"/>
+      </w:pPr>
+      <w:r>
+        <w:t xml:space="preserve">  </w:t>
+      </w:r>
+      <w:proofErr w:type="gramStart"/>
+      <w:r>
+        <w:t>journal</w:t>
+      </w:r>
       <w:proofErr w:type="gramEnd"/>
       <w:r>
-        <w:t xml:space="preserve">Applied comparative evaluation of the </w:t>
-      </w:r>
-      <w:proofErr w:type="spellStart"/>
-      <w:r>
-        <w:t>metasploit</w:t>
-      </w:r>
-      <w:proofErr w:type="spellEnd"/>
-      <w:r>
-        <w:t xml:space="preserve"> evasion module},</w:t>
+        <w:t>={IOSR Journal of Computer Engineering},</w:t>
       </w:r>
     </w:p>
     <w:p>
@@ -1080,71 +1456,15 @@
         <w:pStyle w:val="HTMLPreformatted"/>
       </w:pPr>
       <w:r>
-        <w:t xml:space="preserve">  author</w:t>
+        <w:t xml:space="preserve">  </w:t>
       </w:r>
       <w:proofErr w:type="gramStart"/>
       <w:r>
-        <w:t>={</w:t>
+        <w:t>volume</w:t>
       </w:r>
       <w:proofErr w:type="gramEnd"/>
       <w:r>
-        <w:t xml:space="preserve">Casey, Peter and </w:t>
-      </w:r>
-      <w:proofErr w:type="spellStart"/>
-      <w:r>
-        <w:t>Topor</w:t>
-      </w:r>
-      <w:proofErr w:type="spellEnd"/>
-      <w:r>
-        <w:t xml:space="preserve">, Mateusz and Hennessy, Emily and </w:t>
-      </w:r>
-      <w:proofErr w:type="spellStart"/>
-      <w:r>
-        <w:t>Alrabaee</w:t>
-      </w:r>
-      <w:proofErr w:type="spellEnd"/>
-      <w:r>
-        <w:t xml:space="preserve">, </w:t>
-      </w:r>
-      <w:proofErr w:type="spellStart"/>
-      <w:r>
-        <w:t>Saed</w:t>
-      </w:r>
-      <w:proofErr w:type="spellEnd"/>
-      <w:r>
-        <w:t xml:space="preserve"> and </w:t>
-      </w:r>
-      <w:proofErr w:type="spellStart"/>
-      <w:r>
-        <w:t>Aloqaily</w:t>
-      </w:r>
-      <w:proofErr w:type="spellEnd"/>
-      <w:r>
-        <w:t xml:space="preserve">, </w:t>
-      </w:r>
-      <w:proofErr w:type="spellStart"/>
-      <w:r>
-        <w:t>Moayad</w:t>
-      </w:r>
-      <w:proofErr w:type="spellEnd"/>
-      <w:r>
-        <w:t xml:space="preserve"> and </w:t>
-      </w:r>
-      <w:proofErr w:type="spellStart"/>
-      <w:r>
-        <w:t>Boukerche</w:t>
-      </w:r>
-      <w:proofErr w:type="spellEnd"/>
-      <w:r>
-        <w:t xml:space="preserve">, </w:t>
-      </w:r>
-      <w:proofErr w:type="spellStart"/>
-      <w:r>
-        <w:t>Azzedine</w:t>
-      </w:r>
-      <w:proofErr w:type="spellEnd"/>
-      <w:r>
-        <w:t>},</w:t>
+        <w:t>={16},</w:t>
       </w:r>
     </w:p>
     <w:p>
@@ -1154,18 +1474,13 @@
       <w:r>
         <w:t xml:space="preserve">  </w:t>
       </w:r>
-      <w:proofErr w:type="spellStart"/>
-      <w:r>
-        <w:t>booktitle</w:t>
-      </w:r>
-      <w:proofErr w:type="spellEnd"/>
       <w:proofErr w:type="gramStart"/>
       <w:r>
-        <w:t>={</w:t>
+        <w:t>number</w:t>
       </w:r>
       <w:proofErr w:type="gramEnd"/>
       <w:r>
-        <w:t>2019 IEEE symposium on computers and communications (ISCC)},</w:t>
+        <w:t>={3},</w:t>
       </w:r>
     </w:p>
     <w:p>
@@ -1173,15 +1488,15 @@
         <w:pStyle w:val="HTMLPreformatted"/>
       </w:pPr>
       <w:r>
-        <w:t xml:space="preserve">  pages</w:t>
+        <w:t xml:space="preserve">  </w:t>
       </w:r>
       <w:proofErr w:type="gramStart"/>
       <w:r>
-        <w:t>={</w:t>
+        <w:t>pages</w:t>
       </w:r>
       <w:proofErr w:type="gramEnd"/>
       <w:r>
-        <w:t>1--6},</w:t>
+        <w:t>={126--129},</w:t>
       </w:r>
     </w:p>
     <w:p>
@@ -1189,314 +1504,15 @@
         <w:pStyle w:val="HTMLPreformatted"/>
       </w:pPr>
       <w:r>
-        <w:t xml:space="preserve">  year</w:t>
+        <w:t xml:space="preserve">  </w:t>
       </w:r>
       <w:proofErr w:type="gramStart"/>
       <w:r>
-        <w:t>={</w:t>
+        <w:t>year</w:t>
       </w:r>
       <w:proofErr w:type="gramEnd"/>
       <w:r>
-        <w:t>2019},</w:t>
-      </w:r>
-    </w:p>
-    <w:p>
-      <w:pPr>
-        <w:pStyle w:val="HTMLPreformatted"/>
-      </w:pPr>
-      <w:r>
-        <w:t xml:space="preserve">  organization={IEEE}</w:t>
-      </w:r>
-    </w:p>
-    <w:p>
-      <w:pPr>
-        <w:pStyle w:val="HTMLPreformatted"/>
-      </w:pPr>
-      <w:r>
-        <w:t>}</w:t>
-      </w:r>
-    </w:p>
-    <w:p>
-      <w:pPr>
-        <w:rPr>
-          <w:lang w:val="en-GB"/>
-        </w:rPr>
-      </w:pPr>
-    </w:p>
-    <w:p>
-      <w:pPr>
-        <w:pStyle w:val="HTMLPreformatted"/>
-      </w:pPr>
-      <w:r>
-        <w:t>@</w:t>
-      </w:r>
-      <w:proofErr w:type="gramStart"/>
-      <w:r>
-        <w:t>article{</w:t>
-      </w:r>
-      <w:proofErr w:type="spellStart"/>
-      <w:proofErr w:type="gramEnd"/>
-      <w:r>
-        <w:t>testIDS</w:t>
-      </w:r>
-      <w:proofErr w:type="spellEnd"/>
-      <w:r>
-        <w:t>,</w:t>
-      </w:r>
-    </w:p>
-    <w:p>
-      <w:pPr>
-        <w:pStyle w:val="HTMLPreformatted"/>
-      </w:pPr>
-      <w:r>
-        <w:t xml:space="preserve">  title</w:t>
-      </w:r>
-      <w:proofErr w:type="gramStart"/>
-      <w:r>
-        <w:t>={</w:t>
-      </w:r>
-      <w:proofErr w:type="gramEnd"/>
-      <w:r>
-        <w:t>An analysis of the ids penetration tool: Metasploit},</w:t>
-      </w:r>
-    </w:p>
-    <w:p>
-      <w:pPr>
-        <w:pStyle w:val="HTMLPreformatted"/>
-      </w:pPr>
-      <w:r>
-        <w:t xml:space="preserve">  author</w:t>
-      </w:r>
-      <w:proofErr w:type="gramStart"/>
-      <w:r>
-        <w:t>={</w:t>
-      </w:r>
-      <w:proofErr w:type="gramEnd"/>
-      <w:r>
-        <w:t>Marquez, Carlos Joshua},</w:t>
-      </w:r>
-    </w:p>
-    <w:p>
-      <w:pPr>
-        <w:pStyle w:val="HTMLPreformatted"/>
-      </w:pPr>
-      <w:r>
-        <w:t xml:space="preserve">  journal</w:t>
-      </w:r>
-      <w:proofErr w:type="gramStart"/>
-      <w:r>
-        <w:t>={</w:t>
-      </w:r>
-      <w:proofErr w:type="gramEnd"/>
-      <w:r>
-        <w:t>The InfoSec Writers Text Library, Dec},</w:t>
-      </w:r>
-    </w:p>
-    <w:p>
-      <w:pPr>
-        <w:pStyle w:val="HTMLPreformatted"/>
-      </w:pPr>
-      <w:r>
-        <w:t xml:space="preserve">  volume</w:t>
-      </w:r>
-      <w:proofErr w:type="gramStart"/>
-      <w:r>
-        <w:t>={</w:t>
-      </w:r>
-      <w:proofErr w:type="gramEnd"/>
-      <w:r>
-        <w:t>9},</w:t>
-      </w:r>
-    </w:p>
-    <w:p>
-      <w:pPr>
-        <w:pStyle w:val="HTMLPreformatted"/>
-      </w:pPr>
-      <w:r>
-        <w:t xml:space="preserve">  year</w:t>
-      </w:r>
-      <w:proofErr w:type="gramStart"/>
-      <w:r>
-        <w:t>={</w:t>
-      </w:r>
-      <w:proofErr w:type="gramEnd"/>
-      <w:r>
-        <w:t>2010}</w:t>
-      </w:r>
-    </w:p>
-    <w:p>
-      <w:pPr>
-        <w:pStyle w:val="HTMLPreformatted"/>
-      </w:pPr>
-      <w:r>
-        <w:t>}</w:t>
-      </w:r>
-    </w:p>
-    <w:p>
-      <w:pPr>
-        <w:rPr>
-          <w:lang w:val="en-GB"/>
-        </w:rPr>
-      </w:pPr>
-    </w:p>
-    <w:p>
-      <w:pPr>
-        <w:pStyle w:val="HTMLPreformatted"/>
-      </w:pPr>
-      <w:r>
-        <w:t>@</w:t>
-      </w:r>
-      <w:proofErr w:type="gramStart"/>
-      <w:r>
-        <w:t>article{</w:t>
-      </w:r>
-      <w:proofErr w:type="spellStart"/>
-      <w:proofErr w:type="gramEnd"/>
-      <w:r>
-        <w:t>test</w:t>
-      </w:r>
-      <w:r>
-        <w:t>web</w:t>
-      </w:r>
-      <w:proofErr w:type="spellEnd"/>
-      <w:r>
-        <w:t>,</w:t>
-      </w:r>
-    </w:p>
-    <w:p>
-      <w:pPr>
-        <w:pStyle w:val="HTMLPreformatted"/>
-      </w:pPr>
-      <w:r>
-        <w:t xml:space="preserve">  title</w:t>
-      </w:r>
-      <w:proofErr w:type="gramStart"/>
-      <w:r>
-        <w:t>={</w:t>
-      </w:r>
-      <w:proofErr w:type="gramEnd"/>
-      <w:r>
-        <w:t xml:space="preserve">Web penetration testing using </w:t>
-      </w:r>
-      <w:proofErr w:type="spellStart"/>
-      <w:r>
-        <w:t>nessus</w:t>
-      </w:r>
-      <w:proofErr w:type="spellEnd"/>
-      <w:r>
-        <w:t xml:space="preserve"> and </w:t>
-      </w:r>
-      <w:proofErr w:type="spellStart"/>
-      <w:r>
-        <w:t>metasploit</w:t>
-      </w:r>
-      <w:proofErr w:type="spellEnd"/>
-      <w:r>
-        <w:t xml:space="preserve"> tool},</w:t>
-      </w:r>
-    </w:p>
-    <w:p>
-      <w:pPr>
-        <w:pStyle w:val="HTMLPreformatted"/>
-      </w:pPr>
-      <w:r>
-        <w:t xml:space="preserve">  author</w:t>
-      </w:r>
-      <w:proofErr w:type="gramStart"/>
-      <w:r>
-        <w:t>={</w:t>
-      </w:r>
-      <w:proofErr w:type="gramEnd"/>
-      <w:r>
-        <w:t xml:space="preserve">Mukhopadhyay, </w:t>
-      </w:r>
-      <w:proofErr w:type="spellStart"/>
-      <w:r>
-        <w:t>Indraneel</w:t>
-      </w:r>
-      <w:proofErr w:type="spellEnd"/>
-      <w:r>
-        <w:t xml:space="preserve"> and Goswami, S and Mandal, E},</w:t>
-      </w:r>
-    </w:p>
-    <w:p>
-      <w:pPr>
-        <w:pStyle w:val="HTMLPreformatted"/>
-      </w:pPr>
-      <w:r>
-        <w:t xml:space="preserve">  journal</w:t>
-      </w:r>
-      <w:proofErr w:type="gramStart"/>
-      <w:r>
-        <w:t>={</w:t>
-      </w:r>
-      <w:proofErr w:type="gramEnd"/>
-      <w:r>
-        <w:t>IOSR Journal of Computer Engineering},</w:t>
-      </w:r>
-    </w:p>
-    <w:p>
-      <w:pPr>
-        <w:pStyle w:val="HTMLPreformatted"/>
-      </w:pPr>
-      <w:r>
-        <w:t xml:space="preserve">  volume</w:t>
-      </w:r>
-      <w:proofErr w:type="gramStart"/>
-      <w:r>
-        <w:t>={</w:t>
-      </w:r>
-      <w:proofErr w:type="gramEnd"/>
-      <w:r>
-        <w:t>16},</w:t>
-      </w:r>
-    </w:p>
-    <w:p>
-      <w:pPr>
-        <w:pStyle w:val="HTMLPreformatted"/>
-      </w:pPr>
-      <w:r>
-        <w:t xml:space="preserve">  number</w:t>
-      </w:r>
-      <w:proofErr w:type="gramStart"/>
-      <w:r>
-        <w:t>={</w:t>
-      </w:r>
-      <w:proofErr w:type="gramEnd"/>
-      <w:r>
-        <w:t>3},</w:t>
-      </w:r>
-    </w:p>
-    <w:p>
-      <w:pPr>
-        <w:pStyle w:val="HTMLPreformatted"/>
-      </w:pPr>
-      <w:r>
-        <w:t xml:space="preserve">  pages</w:t>
-      </w:r>
-      <w:proofErr w:type="gramStart"/>
-      <w:r>
-        <w:t>={</w:t>
-      </w:r>
-      <w:proofErr w:type="gramEnd"/>
-      <w:r>
-        <w:t>126--129},</w:t>
-      </w:r>
-    </w:p>
-    <w:p>
-      <w:pPr>
-        <w:pStyle w:val="HTMLPreformatted"/>
-      </w:pPr>
-      <w:r>
-        <w:t xml:space="preserve">  year</w:t>
-      </w:r>
-      <w:proofErr w:type="gramStart"/>
-      <w:r>
-        <w:t>={</w:t>
-      </w:r>
-      <w:proofErr w:type="gramEnd"/>
-      <w:r>
-        <w:t>2014}</w:t>
+        <w:t>={2014}</w:t>
       </w:r>
     </w:p>
     <w:p>
@@ -1546,21 +1562,7 @@
         <w:rPr>
           <w:lang w:val="en-GB"/>
         </w:rPr>
-        <w:t xml:space="preserve">is that the default version of Windows Media Centre will execute any code saved as a </w:t>
-      </w:r>
-      <w:proofErr w:type="gramStart"/>
-      <w:r>
-        <w:rPr>
-          <w:lang w:val="en-GB"/>
-        </w:rPr>
-        <w:t>“.mcl</w:t>
-      </w:r>
-      <w:proofErr w:type="gramEnd"/>
-      <w:r>
-        <w:rPr>
-          <w:lang w:val="en-GB"/>
-        </w:rPr>
-        <w:t>” file.</w:t>
+        <w:t>is that the default version of Windows Media Centre will execute any code saved as a “.mcl” file.</w:t>
       </w:r>
     </w:p>
     <w:p>
@@ -1593,16 +1595,14 @@
         <w:rPr>
           <w:lang w:val="en-GB"/>
         </w:rPr>
-        <w:t xml:space="preserve">The most useful countermeasure to this, and typically, any security related vulnerability is user vigilance. A user should be aware of what files, services, websites, etc. should typically look like in their daily usage </w:t>
-      </w:r>
-      <w:proofErr w:type="spellStart"/>
-      <w:r>
-        <w:rPr>
-          <w:lang w:val="en-GB"/>
-        </w:rPr>
-        <w:t>f</w:t>
-      </w:r>
-      <w:proofErr w:type="spellEnd"/>
+        <w:t xml:space="preserve">The most useful countermeasure to this, and typically, any security related vulnerability is user vigilance. A user should be aware of what files, services, websites, etc. should typically </w:t>
+      </w:r>
+      <w:r>
+        <w:rPr>
+          <w:lang w:val="en-GB"/>
+        </w:rPr>
+        <w:t>look like in their daily usage</w:t>
+      </w:r>
       <w:r>
         <w:rPr>
           <w:lang w:val="en-GB"/>
@@ -1620,21 +1620,7 @@
         <w:rPr>
           <w:lang w:val="en-GB"/>
         </w:rPr>
-        <w:t xml:space="preserve">Furthermore, it is also important since this exploit made use of </w:t>
-      </w:r>
-      <w:proofErr w:type="gramStart"/>
-      <w:r>
-        <w:rPr>
-          <w:lang w:val="en-GB"/>
-        </w:rPr>
-        <w:t>a .mcl</w:t>
-      </w:r>
-      <w:proofErr w:type="gramEnd"/>
-      <w:r>
-        <w:rPr>
-          <w:lang w:val="en-GB"/>
-        </w:rPr>
-        <w:t xml:space="preserve"> and .exe file </w:t>
+        <w:t xml:space="preserve">Furthermore, it is also important since this exploit made use of a .mcl and .exe file </w:t>
       </w:r>
       <w:r>
         <w:rPr>
@@ -1659,14 +1645,26 @@
         <w:rPr>
           <w:lang w:val="en-GB"/>
         </w:rPr>
-        <w:t xml:space="preserve">typically programmer does not have access to particular licencing on their applications. In this case, having a more rigorous firewall or settings for it may have restricted the </w:t>
-      </w:r>
-      <w:proofErr w:type="spellStart"/>
-      <w:r>
-        <w:rPr>
-          <w:lang w:val="en-GB"/>
-        </w:rPr>
-        <w:t>reverse_tcp</w:t>
+        <w:t>typically programmer does not have access to particular licencing on their applications. In this case, having a more rigorous firewall or settings for it may have restricted the reverse</w:t>
+      </w:r>
+      <w:r>
+        <w:rPr>
+          <w:lang w:val="en-GB"/>
+        </w:rPr>
+        <w:t>\</w:t>
+      </w:r>
+      <w:r>
+        <w:rPr>
+          <w:lang w:val="en-GB"/>
+        </w:rPr>
+        <w:t>_</w:t>
+      </w:r>
+      <w:proofErr w:type="spellStart"/>
+      <w:r>
+        <w:rPr>
+          <w:lang w:val="en-GB"/>
+        </w:rPr>
+        <w:t>tcp</w:t>
       </w:r>
       <w:proofErr w:type="spellEnd"/>
       <w:r>
@@ -1743,12 +1741,14 @@
           <w:lang w:val="en-GB"/>
         </w:rPr>
       </w:pPr>
+      <w:bookmarkStart w:id="0" w:name="_GoBack"/>
       <w:r>
         <w:rPr>
           <w:lang w:val="en-GB"/>
         </w:rPr>
         <w:t xml:space="preserve">Working on this project has taught me several different things both within and outside of computer security. The most notable to me personally would be the fact that GitHub allows each user to create and then host a single static website. This is what was used to host the blog section of this project but will also be used by me in a personal capacity for a personal website in future. Apart from this, seeing the sheer amount of exploits that Metasploit has available to use is a bit disconcerting as it covers a wide array of different machines, programs and means of execution and has definitely made me that much more critical of everything I do online. This project also allowed me the chance to learn how to use HTML and CSS when writing the blog, which also forced me to switch up my usual writing style for one that is more colloquial for the general public instead of assuming the people reading the writing are already knowledgeable on the topics. </w:t>
       </w:r>
+      <w:bookmarkEnd w:id="0"/>
     </w:p>
     <w:sectPr>
       <w:pgSz w:w="11906" w:h="16838"/>
@@ -1761,7 +1761,7 @@
 </file>
 
 <file path=word/numbering.xml><?xml version="1.0" encoding="utf-8"?>
-<w:numbering xmlns:wpc="http://schemas.microsoft.com/office/word/2010/wordprocessingCanvas" xmlns:cx="http://schemas.microsoft.com/office/drawing/2014/chartex" xmlns:cx1="http://schemas.microsoft.com/office/drawing/2015/9/8/chartex" xmlns:cx2="http://schemas.microsoft.com/office/drawing/2015/10/21/chartex" xmlns:cx3="http://schemas.microsoft.com/office/drawing/2016/5/9/chartex" xmlns:cx4="http://schemas.microsoft.com/office/drawing/2016/5/10/chartex" xmlns:cx5="http://schemas.microsoft.com/office/drawing/2016/5/11/chartex" xmlns:cx6="http://schemas.microsoft.com/office/drawing/2016/5/12/chartex" xmlns:cx7="http://schemas.microsoft.com/office/drawing/2016/5/13/chartex" xmlns:cx8="http://schemas.microsoft.com/office/drawing/2016/5/14/chartex" xmlns:mc="http://schemas.openxmlformats.org/markup-compatibility/2006" xmlns:aink="http://schemas.microsoft.com/office/drawing/2016/ink" xmlns:am3d="http://schemas.microsoft.com/office/drawing/2017/model3d" xmlns:o="urn:schemas-microsoft-com:office:office" xmlns:r="http://schemas.openxmlformats.org/officeDocument/2006/relationships" xmlns:m="http://schemas.openxmlformats.org/officeDocument/2006/math" xmlns:v="urn:schemas-microsoft-com:vml" xmlns:wp14="http://schemas.microsoft.com/office/word/2010/wordprocessingDrawing" xmlns:wp="http://schemas.openxmlformats.org/drawingml/2006/wordprocessingDrawing" xmlns:w10="urn:schemas-microsoft-com:office:word" xmlns:w="http://schemas.openxmlformats.org/wordprocessingml/2006/main" xmlns:w14="http://schemas.microsoft.com/office/word/2010/wordml" xmlns:w15="http://schemas.microsoft.com/office/word/2012/wordml" xmlns:w16cex="http://schemas.microsoft.com/office/word/2018/wordml/cex" xmlns:w16cid="http://schemas.microsoft.com/office/word/2016/wordml/cid" xmlns:w16="http://schemas.microsoft.com/office/word/2018/wordml" xmlns:w16se="http://schemas.microsoft.com/office/word/2015/wordml/symex" xmlns:wpg="http://schemas.microsoft.com/office/word/2010/wordprocessingGroup" xmlns:wpi="http://schemas.microsoft.com/office/word/2010/wordprocessingInk" xmlns:wne="http://schemas.microsoft.com/office/word/2006/wordml" xmlns:wps="http://schemas.microsoft.com/office/word/2010/wordprocessingShape" mc:Ignorable="w14 w15 w16se w16cid w16 w16cex wp14">
+<w:numbering xmlns:wpc="http://schemas.microsoft.com/office/word/2010/wordprocessingCanvas" xmlns:cx="http://schemas.microsoft.com/office/drawing/2014/chartex" xmlns:cx1="http://schemas.microsoft.com/office/drawing/2015/9/8/chartex" xmlns:mc="http://schemas.openxmlformats.org/markup-compatibility/2006" xmlns:o="urn:schemas-microsoft-com:office:office" xmlns:r="http://schemas.openxmlformats.org/officeDocument/2006/relationships" xmlns:m="http://schemas.openxmlformats.org/officeDocument/2006/math" xmlns:v="urn:schemas-microsoft-com:vml" xmlns:wp14="http://schemas.microsoft.com/office/word/2010/wordprocessingDrawing" xmlns:wp="http://schemas.openxmlformats.org/drawingml/2006/wordprocessingDrawing" xmlns:w10="urn:schemas-microsoft-com:office:word" xmlns:w="http://schemas.openxmlformats.org/wordprocessingml/2006/main" xmlns:w14="http://schemas.microsoft.com/office/word/2010/wordml" xmlns:w15="http://schemas.microsoft.com/office/word/2012/wordml" xmlns:w16se="http://schemas.microsoft.com/office/word/2015/wordml/symex" xmlns:wpg="http://schemas.microsoft.com/office/word/2010/wordprocessingGroup" xmlns:wpi="http://schemas.microsoft.com/office/word/2010/wordprocessingInk" xmlns:wne="http://schemas.microsoft.com/office/word/2006/wordml" xmlns:wps="http://schemas.microsoft.com/office/word/2010/wordprocessingShape" mc:Ignorable="w14 w15 w16se wp14">
   <w:abstractNum w:abstractNumId="0" w15:restartNumberingAfterBreak="0">
     <w:nsid w:val="4ADD4E89"/>
     <w:multiLevelType w:val="hybridMultilevel"/>
@@ -1998,7 +1998,7 @@
 </file>
 
 <file path=word/styles.xml><?xml version="1.0" encoding="utf-8"?>
-<w:styles xmlns:mc="http://schemas.openxmlformats.org/markup-compatibility/2006" xmlns:r="http://schemas.openxmlformats.org/officeDocument/2006/relationships" xmlns:w="http://schemas.openxmlformats.org/wordprocessingml/2006/main" xmlns:w14="http://schemas.microsoft.com/office/word/2010/wordml" xmlns:w15="http://schemas.microsoft.com/office/word/2012/wordml" xmlns:w16cex="http://schemas.microsoft.com/office/word/2018/wordml/cex" xmlns:w16cid="http://schemas.microsoft.com/office/word/2016/wordml/cid" xmlns:w16="http://schemas.microsoft.com/office/word/2018/wordml" xmlns:w16se="http://schemas.microsoft.com/office/word/2015/wordml/symex" mc:Ignorable="w14 w15 w16se w16cid w16 w16cex">
+<w:styles xmlns:mc="http://schemas.openxmlformats.org/markup-compatibility/2006" xmlns:r="http://schemas.openxmlformats.org/officeDocument/2006/relationships" xmlns:w="http://schemas.openxmlformats.org/wordprocessingml/2006/main" xmlns:w14="http://schemas.microsoft.com/office/word/2010/wordml" xmlns:w15="http://schemas.microsoft.com/office/word/2012/wordml" xmlns:w16se="http://schemas.microsoft.com/office/word/2015/wordml/symex" mc:Ignorable="w14 w15 w16se">
   <w:docDefaults>
     <w:rPrDefault>
       <w:rPr>
@@ -2014,7 +2014,7 @@
       </w:pPr>
     </w:pPrDefault>
   </w:docDefaults>
-  <w:latentStyles w:defLockedState="0" w:defUIPriority="99" w:defSemiHidden="0" w:defUnhideWhenUsed="0" w:defQFormat="0" w:count="376">
+  <w:latentStyles w:defLockedState="0" w:defUIPriority="99" w:defSemiHidden="0" w:defUnhideWhenUsed="0" w:defQFormat="0" w:count="371">
     <w:lsdException w:name="Normal" w:uiPriority="0" w:qFormat="1"/>
     <w:lsdException w:name="heading 1" w:uiPriority="9" w:qFormat="1"/>
     <w:lsdException w:name="heading 2" w:semiHidden="1" w:uiPriority="9" w:unhideWhenUsed="1" w:qFormat="1"/>
@@ -2386,11 +2386,6 @@
     <w:lsdException w:name="List Table 5 Dark Accent 6" w:uiPriority="50"/>
     <w:lsdException w:name="List Table 6 Colorful Accent 6" w:uiPriority="51"/>
     <w:lsdException w:name="List Table 7 Colorful Accent 6" w:uiPriority="52"/>
-    <w:lsdException w:name="Mention" w:semiHidden="1" w:unhideWhenUsed="1"/>
-    <w:lsdException w:name="Smart Hyperlink" w:semiHidden="1" w:unhideWhenUsed="1"/>
-    <w:lsdException w:name="Hashtag" w:semiHidden="1" w:unhideWhenUsed="1"/>
-    <w:lsdException w:name="Unresolved Mention" w:semiHidden="1" w:unhideWhenUsed="1"/>
-    <w:lsdException w:name="Smart Link" w:semiHidden="1" w:unhideWhenUsed="1"/>
   </w:latentStyles>
   <w:style w:type="paragraph" w:default="1" w:styleId="Normal">
     <w:name w:val="Normal"/>

</xml_diff>